<commit_message>
Update SDP_Software Development Plan_.docx
Se actualiza SDP
</commit_message>
<xml_diff>
--- a/Documentacion/SDP_Software Development Plan_.docx
+++ b/Documentacion/SDP_Software Development Plan_.docx
@@ -107,8 +107,6 @@
           </wp:inline>
         </w:drawing>
       </w:r>
-      <w:bookmarkStart w:id="0" w:name="_GoBack"/>
-      <w:bookmarkEnd w:id="0"/>
     </w:p>
     <w:p>
       <w:pPr>
@@ -217,7 +215,13 @@
         <w:rPr>
           <w:rFonts w:ascii="Calibri" w:hAnsi="Calibri" w:cs="Calibri"/>
         </w:rPr>
-        <w:t>July 22, 2019</w:t>
+        <w:t>Aug 09</w:t>
+      </w:r>
+      <w:r>
+        <w:rPr>
+          <w:rFonts w:ascii="Calibri" w:hAnsi="Calibri" w:cs="Calibri"/>
+        </w:rPr>
+        <w:t>, 2019</w:t>
       </w:r>
     </w:p>
     <w:p>
@@ -275,6 +279,12 @@
         </w:rPr>
         <w:t>quivel</w:t>
       </w:r>
+      <w:r>
+        <w:rPr>
+          <w:rFonts w:ascii="Calibri" w:hAnsi="Calibri" w:cs="Calibri"/>
+        </w:rPr>
+        <w:t xml:space="preserve"> Zapata</w:t>
+      </w:r>
     </w:p>
     <w:p>
       <w:pPr>
@@ -373,6 +383,617 @@
         <w:pStyle w:val="Title2"/>
         <w:rPr>
           <w:rFonts w:ascii="Calibri" w:hAnsi="Calibri" w:cs="Calibri"/>
+        </w:rPr>
+      </w:pPr>
+    </w:p>
+    <w:p>
+      <w:pPr>
+        <w:spacing w:after="0"/>
+        <w:jc w:val="center"/>
+        <w:rPr>
+          <w:b/>
+        </w:rPr>
+      </w:pPr>
+      <w:r>
+        <w:rPr>
+          <w:rFonts w:ascii="Calibri" w:hAnsi="Calibri" w:cs="Calibri"/>
+        </w:rPr>
+        <w:br w:type="page"/>
+      </w:r>
+    </w:p>
+    <w:p>
+      <w:pPr>
+        <w:spacing w:after="0"/>
+        <w:jc w:val="center"/>
+        <w:rPr>
+          <w:b/>
+          <w:lang w:val="es-MX"/>
+        </w:rPr>
+      </w:pPr>
+      <w:r>
+        <w:rPr>
+          <w:b/>
+          <w:lang w:val="es-MX"/>
+        </w:rPr>
+        <w:lastRenderedPageBreak/>
+        <w:t>UNIVERSIDAD TECNOLÓGICA DE QUERÉTARO</w:t>
+      </w:r>
+    </w:p>
+    <w:p>
+      <w:pPr>
+        <w:spacing w:after="0"/>
+        <w:jc w:val="center"/>
+        <w:rPr>
+          <w:b/>
+          <w:lang w:val="es-MX"/>
+        </w:rPr>
+      </w:pPr>
+      <w:r>
+        <w:rPr>
+          <w:b/>
+          <w:lang w:val="es-MX"/>
+        </w:rPr>
+        <w:t>CESEQ</w:t>
+      </w:r>
+    </w:p>
+    <w:p>
+      <w:pPr>
+        <w:spacing w:after="0"/>
+        <w:jc w:val="center"/>
+        <w:rPr>
+          <w:lang w:val="es-MX"/>
+        </w:rPr>
+      </w:pPr>
+    </w:p>
+    <w:p>
+      <w:pPr>
+        <w:spacing w:after="0"/>
+        <w:jc w:val="center"/>
+        <w:rPr>
+          <w:lang w:val="es-MX"/>
+        </w:rPr>
+      </w:pPr>
+      <w:r>
+        <w:rPr>
+          <w:noProof/>
+          <w:lang w:val="es-MX" w:eastAsia="es-MX"/>
+        </w:rPr>
+        <w:drawing>
+          <wp:anchor distT="0" distB="0" distL="114300" distR="114300" simplePos="0" relativeHeight="251659264" behindDoc="1" locked="0" layoutInCell="1" allowOverlap="1" wp14:anchorId="29C8714A" wp14:editId="09AEFC74">
+            <wp:simplePos x="0" y="0"/>
+            <wp:positionH relativeFrom="margin">
+              <wp:posOffset>2452370</wp:posOffset>
+            </wp:positionH>
+            <wp:positionV relativeFrom="paragraph">
+              <wp:posOffset>26670</wp:posOffset>
+            </wp:positionV>
+            <wp:extent cx="989965" cy="1240710"/>
+            <wp:effectExtent l="0" t="0" r="635" b="0"/>
+            <wp:wrapNone/>
+            <wp:docPr id="38" name="Imagen 1" descr="http://www.faedpyme.upct.es/logouniversidades/Universidad-Tecnologica-de-Queretaro.jpg"/>
+            <wp:cNvGraphicFramePr>
+              <a:graphicFrameLocks xmlns:a="http://schemas.openxmlformats.org/drawingml/2006/main" noChangeAspect="1"/>
+            </wp:cNvGraphicFramePr>
+            <a:graphic xmlns:a="http://schemas.openxmlformats.org/drawingml/2006/main">
+              <a:graphicData uri="http://schemas.openxmlformats.org/drawingml/2006/picture">
+                <pic:pic xmlns:pic="http://schemas.openxmlformats.org/drawingml/2006/picture">
+                  <pic:nvPicPr>
+                    <pic:cNvPr id="0" name="Picture 2" descr="http://www.faedpyme.upct.es/logouniversidades/Universidad-Tecnologica-de-Queretaro.jpg"/>
+                    <pic:cNvPicPr>
+                      <a:picLocks noChangeAspect="1" noChangeArrowheads="1"/>
+                    </pic:cNvPicPr>
+                  </pic:nvPicPr>
+                  <pic:blipFill>
+                    <a:blip r:embed="rId7" cstate="print">
+                      <a:extLst>
+                        <a:ext uri="{28A0092B-C50C-407E-A947-70E740481C1C}">
+                          <a14:useLocalDpi xmlns:a14="http://schemas.microsoft.com/office/drawing/2010/main" val="0"/>
+                        </a:ext>
+                      </a:extLst>
+                    </a:blip>
+                    <a:srcRect/>
+                    <a:stretch>
+                      <a:fillRect/>
+                    </a:stretch>
+                  </pic:blipFill>
+                  <pic:spPr bwMode="auto">
+                    <a:xfrm>
+                      <a:off x="0" y="0"/>
+                      <a:ext cx="989965" cy="1240710"/>
+                    </a:xfrm>
+                    <a:prstGeom prst="rect">
+                      <a:avLst/>
+                    </a:prstGeom>
+                    <a:noFill/>
+                    <a:ln>
+                      <a:noFill/>
+                    </a:ln>
+                  </pic:spPr>
+                </pic:pic>
+              </a:graphicData>
+            </a:graphic>
+          </wp:anchor>
+        </w:drawing>
+      </w:r>
+    </w:p>
+    <w:p>
+      <w:pPr>
+        <w:spacing w:after="0"/>
+        <w:jc w:val="center"/>
+        <w:rPr>
+          <w:lang w:val="es-MX"/>
+        </w:rPr>
+      </w:pPr>
+    </w:p>
+    <w:p>
+      <w:pPr>
+        <w:spacing w:after="0"/>
+        <w:jc w:val="center"/>
+        <w:rPr>
+          <w:lang w:val="es-MX"/>
+        </w:rPr>
+      </w:pPr>
+    </w:p>
+    <w:p>
+      <w:pPr>
+        <w:spacing w:after="0"/>
+        <w:jc w:val="center"/>
+        <w:rPr>
+          <w:lang w:val="es-MX"/>
+        </w:rPr>
+      </w:pPr>
+    </w:p>
+    <w:p>
+      <w:pPr>
+        <w:spacing w:after="0"/>
+        <w:jc w:val="center"/>
+        <w:rPr>
+          <w:lang w:val="es-MX"/>
+        </w:rPr>
+      </w:pPr>
+    </w:p>
+    <w:p>
+      <w:pPr>
+        <w:spacing w:after="0"/>
+        <w:jc w:val="center"/>
+        <w:rPr>
+          <w:lang w:val="es-MX"/>
+        </w:rPr>
+      </w:pPr>
+    </w:p>
+    <w:p>
+      <w:pPr>
+        <w:spacing w:after="0"/>
+        <w:jc w:val="center"/>
+        <w:rPr>
+          <w:lang w:val="es-MX"/>
+        </w:rPr>
+      </w:pPr>
+    </w:p>
+    <w:p>
+      <w:pPr>
+        <w:spacing w:after="0"/>
+        <w:jc w:val="center"/>
+        <w:rPr>
+          <w:lang w:val="es-MX"/>
+        </w:rPr>
+      </w:pPr>
+    </w:p>
+    <w:p>
+      <w:pPr>
+        <w:spacing w:after="0"/>
+        <w:jc w:val="center"/>
+        <w:rPr>
+          <w:lang w:val="es-MX"/>
+        </w:rPr>
+      </w:pPr>
+    </w:p>
+    <w:p>
+      <w:pPr>
+        <w:spacing w:after="0"/>
+        <w:jc w:val="center"/>
+        <w:rPr>
+          <w:lang w:val="es-MX"/>
+        </w:rPr>
+      </w:pPr>
+    </w:p>
+    <w:p>
+      <w:pPr>
+        <w:spacing w:after="0"/>
+        <w:jc w:val="center"/>
+        <w:rPr>
+          <w:b/>
+          <w:sz w:val="24"/>
+          <w:lang w:val="es-MX"/>
+        </w:rPr>
+      </w:pPr>
+      <w:r>
+        <w:rPr>
+          <w:b/>
+          <w:sz w:val="24"/>
+          <w:lang w:val="es-MX"/>
+        </w:rPr>
+        <w:t>Diplomado en Software Embebido</w:t>
+      </w:r>
+    </w:p>
+    <w:p>
+      <w:pPr>
+        <w:spacing w:after="0"/>
+        <w:jc w:val="center"/>
+        <w:rPr>
+          <w:lang w:val="es-MX"/>
+        </w:rPr>
+      </w:pPr>
+    </w:p>
+    <w:p>
+      <w:pPr>
+        <w:spacing w:after="0"/>
+        <w:jc w:val="center"/>
+        <w:rPr>
+          <w:lang w:val="es-MX"/>
+        </w:rPr>
+      </w:pPr>
+      <w:r>
+        <w:rPr>
+          <w:highlight w:val="yellow"/>
+          <w:lang w:val="es-MX"/>
+        </w:rPr>
+        <w:t>Proyecto Integrador: Control de velocidad de un motor</w:t>
+      </w:r>
+    </w:p>
+    <w:p>
+      <w:pPr>
+        <w:spacing w:after="0"/>
+        <w:jc w:val="center"/>
+      </w:pPr>
+      <w:r>
+        <w:rPr>
+          <w:highlight w:val="yellow"/>
+        </w:rPr>
+        <w:t>&lt;</w:t>
+      </w:r>
+      <w:r>
+        <w:rPr>
+          <w:highlight w:val="yellow"/>
+        </w:rPr>
+        <w:t>File Name:</w:t>
+      </w:r>
+      <w:r>
+        <w:rPr>
+          <w:highlight w:val="yellow"/>
+        </w:rPr>
+        <w:t xml:space="preserve"> Software Development Plan</w:t>
+      </w:r>
+      <w:r>
+        <w:rPr>
+          <w:highlight w:val="yellow"/>
+        </w:rPr>
+        <w:t>/SWRA_YYYYMMDD.docx/</w:t>
+      </w:r>
+      <w:proofErr w:type="spellStart"/>
+      <w:r>
+        <w:rPr>
+          <w:highlight w:val="yellow"/>
+        </w:rPr>
+        <w:t>etc</w:t>
+      </w:r>
+      <w:proofErr w:type="spellEnd"/>
+      <w:r>
+        <w:rPr>
+          <w:highlight w:val="yellow"/>
+        </w:rPr>
+        <w:t>&gt;</w:t>
+      </w:r>
+    </w:p>
+    <w:p>
+      <w:pPr>
+        <w:spacing w:after="0"/>
+        <w:jc w:val="both"/>
+      </w:pPr>
+    </w:p>
+    <w:p>
+      <w:pPr>
+        <w:spacing w:after="0"/>
+        <w:jc w:val="both"/>
+      </w:pPr>
+    </w:p>
+    <w:p>
+      <w:pPr>
+        <w:spacing w:after="0"/>
+        <w:jc w:val="both"/>
+      </w:pPr>
+    </w:p>
+    <w:p>
+      <w:pPr>
+        <w:spacing w:after="0"/>
+        <w:jc w:val="both"/>
+      </w:pPr>
+    </w:p>
+    <w:p>
+      <w:pPr>
+        <w:spacing w:after="0"/>
+        <w:jc w:val="both"/>
+      </w:pPr>
+    </w:p>
+    <w:p>
+      <w:pPr>
+        <w:spacing w:after="0"/>
+        <w:jc w:val="both"/>
+      </w:pPr>
+    </w:p>
+    <w:p>
+      <w:pPr>
+        <w:spacing w:after="0"/>
+        <w:jc w:val="both"/>
+      </w:pPr>
+    </w:p>
+    <w:p>
+      <w:pPr>
+        <w:spacing w:after="0"/>
+        <w:jc w:val="both"/>
+      </w:pPr>
+    </w:p>
+    <w:p>
+      <w:pPr>
+        <w:spacing w:after="0"/>
+        <w:ind w:left="3600"/>
+        <w:jc w:val="both"/>
+      </w:pPr>
+    </w:p>
+    <w:p>
+      <w:pPr>
+        <w:spacing w:after="0"/>
+        <w:ind w:left="3600"/>
+        <w:jc w:val="both"/>
+      </w:pPr>
+    </w:p>
+    <w:p>
+      <w:pPr>
+        <w:spacing w:after="0"/>
+        <w:ind w:left="3600"/>
+        <w:jc w:val="both"/>
+      </w:pPr>
+      <w:r>
+        <w:t>DOCUMENT</w:t>
+      </w:r>
+      <w:r>
+        <w:t xml:space="preserve">: </w:t>
+      </w:r>
+      <w:r>
+        <w:tab/>
+        <w:t xml:space="preserve"> </w:t>
+      </w:r>
+      <w:r>
+        <w:tab/>
+      </w:r>
+      <w:r>
+        <w:tab/>
+      </w:r>
+      <w:r>
+        <w:t>Software Development</w:t>
+      </w:r>
+      <w:r>
+        <w:t xml:space="preserve"> Plan</w:t>
+      </w:r>
+      <w:r>
+        <w:t xml:space="preserve"> </w:t>
+      </w:r>
+    </w:p>
+    <w:p>
+      <w:pPr>
+        <w:spacing w:after="0"/>
+        <w:ind w:left="3600"/>
+        <w:jc w:val="both"/>
+      </w:pPr>
+      <w:r>
+        <w:t xml:space="preserve">Document No. </w:t>
+      </w:r>
+      <w:r>
+        <w:tab/>
+      </w:r>
+      <w:r>
+        <w:tab/>
+      </w:r>
+      <w:r>
+        <w:tab/>
+      </w:r>
+      <w:r>
+        <w:t>#CESEQ_SDP_</w:t>
+      </w:r>
+      <w:r>
+        <w:t>003</w:t>
+      </w:r>
+    </w:p>
+    <w:p>
+      <w:pPr>
+        <w:spacing w:after="0"/>
+        <w:ind w:left="3600"/>
+        <w:jc w:val="both"/>
+      </w:pPr>
+      <w:r>
+        <w:tab/>
+      </w:r>
+      <w:r>
+        <w:tab/>
+      </w:r>
+    </w:p>
+    <w:p>
+      <w:pPr>
+        <w:spacing w:after="0"/>
+        <w:ind w:left="3600"/>
+        <w:jc w:val="both"/>
+      </w:pPr>
+    </w:p>
+    <w:p>
+      <w:pPr>
+        <w:spacing w:after="0"/>
+        <w:ind w:left="3600"/>
+        <w:jc w:val="both"/>
+      </w:pPr>
+    </w:p>
+    <w:p>
+      <w:pPr>
+        <w:spacing w:after="0"/>
+        <w:ind w:left="3600"/>
+        <w:jc w:val="both"/>
+      </w:pPr>
+    </w:p>
+    <w:p>
+      <w:pPr>
+        <w:spacing w:after="0"/>
+        <w:ind w:left="3600"/>
+        <w:jc w:val="both"/>
+      </w:pPr>
+    </w:p>
+    <w:p>
+      <w:pPr>
+        <w:spacing w:after="0"/>
+        <w:ind w:left="5760" w:firstLine="720"/>
+        <w:jc w:val="both"/>
+      </w:pPr>
+      <w:r>
+        <w:t xml:space="preserve">Scrum Master:  </w:t>
+      </w:r>
+      <w:proofErr w:type="spellStart"/>
+      <w:r>
+        <w:t>Oficial</w:t>
+      </w:r>
+      <w:proofErr w:type="spellEnd"/>
+      <w:r>
+        <w:t xml:space="preserve">, </w:t>
+      </w:r>
+      <w:r>
+        <w:t>Jorge</w:t>
+      </w:r>
+    </w:p>
+    <w:p>
+      <w:pPr>
+        <w:spacing w:after="0"/>
+        <w:ind w:left="5760" w:firstLine="720"/>
+        <w:jc w:val="both"/>
+      </w:pPr>
+      <w:r>
+        <w:t xml:space="preserve">Developer. </w:t>
+      </w:r>
+      <w:r>
+        <w:tab/>
+        <w:t>Esquivel</w:t>
+      </w:r>
+      <w:r>
+        <w:t xml:space="preserve">, </w:t>
+      </w:r>
+      <w:r>
+        <w:t>Juan</w:t>
+      </w:r>
+    </w:p>
+    <w:p>
+      <w:pPr>
+        <w:spacing w:after="0"/>
+        <w:ind w:left="3600"/>
+        <w:jc w:val="both"/>
+      </w:pPr>
+    </w:p>
+    <w:p>
+      <w:pPr>
+        <w:spacing w:after="0"/>
+        <w:ind w:left="3600"/>
+        <w:jc w:val="both"/>
+      </w:pPr>
+    </w:p>
+    <w:p>
+      <w:pPr>
+        <w:spacing w:after="0"/>
+        <w:ind w:left="3600"/>
+        <w:jc w:val="both"/>
+      </w:pPr>
+    </w:p>
+    <w:p>
+      <w:pPr>
+        <w:spacing w:after="0"/>
+        <w:ind w:left="3600"/>
+        <w:jc w:val="both"/>
+      </w:pPr>
+      <w:r>
+        <w:t xml:space="preserve">Date (YYYYMMDD): </w:t>
+      </w:r>
+      <w:r>
+        <w:tab/>
+      </w:r>
+      <w:r>
+        <w:tab/>
+        <w:t>20190405</w:t>
+      </w:r>
+    </w:p>
+    <w:p>
+      <w:pPr>
+        <w:spacing w:after="0"/>
+        <w:ind w:left="3600"/>
+        <w:jc w:val="both"/>
+      </w:pPr>
+      <w:r>
+        <w:t>Version:</w:t>
+      </w:r>
+      <w:r>
+        <w:tab/>
+      </w:r>
+      <w:r>
+        <w:tab/>
+      </w:r>
+      <w:r>
+        <w:tab/>
+        <w:t>1.0.0.</w:t>
+      </w:r>
+    </w:p>
+    <w:p>
+      <w:pPr>
+        <w:spacing w:after="0"/>
+        <w:ind w:left="3600"/>
+        <w:jc w:val="both"/>
+      </w:pPr>
+      <w:r>
+        <w:t>Project Version:</w:t>
+      </w:r>
+      <w:r>
+        <w:tab/>
+      </w:r>
+      <w:r>
+        <w:tab/>
+      </w:r>
+      <w:r>
+        <w:tab/>
+        <w:t>01.02</w:t>
+      </w:r>
+    </w:p>
+    <w:p>
+      <w:pPr>
+        <w:rPr>
+          <w:rFonts w:ascii="Calibri" w:eastAsia="Times New Roman" w:hAnsi="Calibri" w:cs="Calibri"/>
+          <w:kern w:val="1"/>
+          <w:sz w:val="36"/>
+          <w:szCs w:val="20"/>
+          <w:lang w:eastAsia="ar-SA"/>
+        </w:rPr>
+      </w:pPr>
+    </w:p>
+    <w:p>
+      <w:pPr>
+        <w:rPr>
+          <w:rFonts w:ascii="Calibri" w:eastAsia="Times New Roman" w:hAnsi="Calibri" w:cs="Calibri"/>
+          <w:kern w:val="1"/>
+          <w:sz w:val="36"/>
+          <w:szCs w:val="20"/>
+          <w:lang w:eastAsia="ar-SA"/>
+        </w:rPr>
+      </w:pPr>
+    </w:p>
+    <w:p>
+      <w:pPr>
+        <w:rPr>
+          <w:rFonts w:ascii="Calibri" w:eastAsia="Times New Roman" w:hAnsi="Calibri" w:cs="Calibri"/>
+          <w:kern w:val="1"/>
+          <w:sz w:val="36"/>
+          <w:szCs w:val="20"/>
+          <w:lang w:eastAsia="ar-SA"/>
         </w:rPr>
       </w:pPr>
     </w:p>
@@ -580,13 +1201,17 @@
               <w:keepLines/>
             </w:pPr>
             <w:r>
-              <w:t xml:space="preserve">Juan Manuel </w:t>
-            </w:r>
-            <w:proofErr w:type="spellStart"/>
-            <w:r>
-              <w:t>Ezquivel</w:t>
-            </w:r>
-            <w:proofErr w:type="spellEnd"/>
+              <w:t>Juan Manuel E</w:t>
+            </w:r>
+            <w:r>
+              <w:t>s</w:t>
+            </w:r>
+            <w:r>
+              <w:t>quivel</w:t>
+            </w:r>
+            <w:r>
+              <w:t xml:space="preserve"> Zapata</w:t>
+            </w:r>
           </w:p>
         </w:tc>
         <w:tc>
@@ -1201,8 +1826,8 @@
         </w:numPr>
         <w:ind w:left="432" w:hanging="432"/>
       </w:pPr>
-      <w:bookmarkStart w:id="1" w:name="_Toc264541248"/>
-      <w:bookmarkStart w:id="2" w:name="_Toc484510760"/>
+      <w:bookmarkStart w:id="0" w:name="_Toc264541248"/>
+      <w:bookmarkStart w:id="1" w:name="_Toc484510760"/>
       <w:r>
         <w:lastRenderedPageBreak/>
         <w:t xml:space="preserve">3 </w:t>
@@ -1210,8 +1835,8 @@
       <w:r>
         <w:t>Scope</w:t>
       </w:r>
+      <w:bookmarkEnd w:id="0"/>
       <w:bookmarkEnd w:id="1"/>
-      <w:bookmarkEnd w:id="2"/>
     </w:p>
     <w:p>
       <w:pPr>
@@ -1469,62 +2094,6 @@
             <wp:extent cx="5943600" cy="5506085"/>
             <wp:effectExtent l="0" t="0" r="0" b="0"/>
             <wp:docPr id="19" name="Picture 19"/>
-            <wp:cNvGraphicFramePr>
-              <a:graphicFrameLocks xmlns:a="http://schemas.openxmlformats.org/drawingml/2006/main" noChangeAspect="1"/>
-            </wp:cNvGraphicFramePr>
-            <a:graphic xmlns:a="http://schemas.openxmlformats.org/drawingml/2006/main">
-              <a:graphicData uri="http://schemas.openxmlformats.org/drawingml/2006/picture">
-                <pic:pic xmlns:pic="http://schemas.openxmlformats.org/drawingml/2006/picture">
-                  <pic:nvPicPr>
-                    <pic:cNvPr id="1" name=""/>
-                    <pic:cNvPicPr/>
-                  </pic:nvPicPr>
-                  <pic:blipFill>
-                    <a:blip r:embed="rId7"/>
-                    <a:stretch>
-                      <a:fillRect/>
-                    </a:stretch>
-                  </pic:blipFill>
-                  <pic:spPr>
-                    <a:xfrm>
-                      <a:off x="0" y="0"/>
-                      <a:ext cx="5943600" cy="5506085"/>
-                    </a:xfrm>
-                    <a:prstGeom prst="rect">
-                      <a:avLst/>
-                    </a:prstGeom>
-                  </pic:spPr>
-                </pic:pic>
-              </a:graphicData>
-            </a:graphic>
-          </wp:inline>
-        </w:drawing>
-      </w:r>
-    </w:p>
-    <w:p>
-      <w:pPr>
-        <w:rPr>
-          <w:lang w:eastAsia="ja-JP"/>
-        </w:rPr>
-      </w:pPr>
-    </w:p>
-    <w:p>
-      <w:pPr>
-        <w:rPr>
-          <w:lang w:eastAsia="ja-JP"/>
-        </w:rPr>
-      </w:pPr>
-      <w:r>
-        <w:rPr>
-          <w:noProof/>
-          <w:lang w:val="es-MX" w:eastAsia="es-MX"/>
-        </w:rPr>
-        <w:lastRenderedPageBreak/>
-        <w:drawing>
-          <wp:inline distT="0" distB="0" distL="0" distR="0" wp14:anchorId="5C378BE1" wp14:editId="1981D632">
-            <wp:extent cx="5943600" cy="7685405"/>
-            <wp:effectExtent l="0" t="0" r="0" b="0"/>
-            <wp:docPr id="20" name="Picture 20"/>
             <wp:cNvGraphicFramePr>
               <a:graphicFrameLocks xmlns:a="http://schemas.openxmlformats.org/drawingml/2006/main" noChangeAspect="1"/>
             </wp:cNvGraphicFramePr>
@@ -1544,7 +2113,7 @@
                   <pic:spPr>
                     <a:xfrm>
                       <a:off x="0" y="0"/>
-                      <a:ext cx="5943600" cy="7685405"/>
+                      <a:ext cx="5943600" cy="5506085"/>
                     </a:xfrm>
                     <a:prstGeom prst="rect">
                       <a:avLst/>
@@ -1577,10 +2146,10 @@
         </w:rPr>
         <w:lastRenderedPageBreak/>
         <w:drawing>
-          <wp:inline distT="0" distB="0" distL="0" distR="0" wp14:anchorId="447A4446" wp14:editId="56AA2BF2">
-            <wp:extent cx="5943600" cy="1376680"/>
+          <wp:inline distT="0" distB="0" distL="0" distR="0" wp14:anchorId="5C378BE1" wp14:editId="1981D632">
+            <wp:extent cx="5943600" cy="7685405"/>
             <wp:effectExtent l="0" t="0" r="0" b="0"/>
-            <wp:docPr id="23" name="Picture 23"/>
+            <wp:docPr id="20" name="Picture 20"/>
             <wp:cNvGraphicFramePr>
               <a:graphicFrameLocks xmlns:a="http://schemas.openxmlformats.org/drawingml/2006/main" noChangeAspect="1"/>
             </wp:cNvGraphicFramePr>
@@ -1600,6 +2169,62 @@
                   <pic:spPr>
                     <a:xfrm>
                       <a:off x="0" y="0"/>
+                      <a:ext cx="5943600" cy="7685405"/>
+                    </a:xfrm>
+                    <a:prstGeom prst="rect">
+                      <a:avLst/>
+                    </a:prstGeom>
+                  </pic:spPr>
+                </pic:pic>
+              </a:graphicData>
+            </a:graphic>
+          </wp:inline>
+        </w:drawing>
+      </w:r>
+    </w:p>
+    <w:p>
+      <w:pPr>
+        <w:rPr>
+          <w:lang w:eastAsia="ja-JP"/>
+        </w:rPr>
+      </w:pPr>
+    </w:p>
+    <w:p>
+      <w:pPr>
+        <w:rPr>
+          <w:lang w:eastAsia="ja-JP"/>
+        </w:rPr>
+      </w:pPr>
+      <w:r>
+        <w:rPr>
+          <w:noProof/>
+          <w:lang w:val="es-MX" w:eastAsia="es-MX"/>
+        </w:rPr>
+        <w:lastRenderedPageBreak/>
+        <w:drawing>
+          <wp:inline distT="0" distB="0" distL="0" distR="0" wp14:anchorId="447A4446" wp14:editId="56AA2BF2">
+            <wp:extent cx="5943600" cy="1376680"/>
+            <wp:effectExtent l="0" t="0" r="0" b="0"/>
+            <wp:docPr id="23" name="Picture 23"/>
+            <wp:cNvGraphicFramePr>
+              <a:graphicFrameLocks xmlns:a="http://schemas.openxmlformats.org/drawingml/2006/main" noChangeAspect="1"/>
+            </wp:cNvGraphicFramePr>
+            <a:graphic xmlns:a="http://schemas.openxmlformats.org/drawingml/2006/main">
+              <a:graphicData uri="http://schemas.openxmlformats.org/drawingml/2006/picture">
+                <pic:pic xmlns:pic="http://schemas.openxmlformats.org/drawingml/2006/picture">
+                  <pic:nvPicPr>
+                    <pic:cNvPr id="1" name=""/>
+                    <pic:cNvPicPr/>
+                  </pic:nvPicPr>
+                  <pic:blipFill>
+                    <a:blip r:embed="rId10"/>
+                    <a:stretch>
+                      <a:fillRect/>
+                    </a:stretch>
+                  </pic:blipFill>
+                  <pic:spPr>
+                    <a:xfrm>
+                      <a:off x="0" y="0"/>
                       <a:ext cx="5943600" cy="1376680"/>
                     </a:xfrm>
                     <a:prstGeom prst="rect">
@@ -1629,13 +2254,13 @@
         </w:numPr>
         <w:ind w:left="270"/>
       </w:pPr>
-      <w:bookmarkStart w:id="3" w:name="_Toc264541256"/>
-      <w:bookmarkStart w:id="4" w:name="_Toc484510766"/>
+      <w:bookmarkStart w:id="2" w:name="_Toc264541256"/>
+      <w:bookmarkStart w:id="3" w:name="_Toc484510766"/>
       <w:r>
         <w:t xml:space="preserve">Software Development </w:t>
       </w:r>
+      <w:bookmarkEnd w:id="2"/>
       <w:bookmarkEnd w:id="3"/>
-      <w:bookmarkEnd w:id="4"/>
       <w:r>
         <w:t>Methodology</w:t>
       </w:r>
@@ -1747,7 +2372,7 @@
                     <pic:cNvPicPr/>
                   </pic:nvPicPr>
                   <pic:blipFill>
-                    <a:blip r:embed="rId10"/>
+                    <a:blip r:embed="rId11"/>
                     <a:stretch>
                       <a:fillRect/>
                     </a:stretch>
@@ -1841,21 +2466,22 @@
         <w:spacing w:after="0"/>
         <w:ind w:left="270"/>
       </w:pPr>
-      <w:bookmarkStart w:id="5" w:name="_Toc257122968"/>
-      <w:bookmarkStart w:id="6" w:name="_Toc257123097"/>
-      <w:bookmarkStart w:id="7" w:name="_Toc261436265"/>
-      <w:bookmarkStart w:id="8" w:name="_Toc261436446"/>
-      <w:bookmarkStart w:id="9" w:name="_Toc274135379"/>
-      <w:bookmarkStart w:id="10" w:name="_Toc274135489"/>
-      <w:bookmarkStart w:id="11" w:name="_Toc285451110"/>
-      <w:bookmarkStart w:id="12" w:name="_Toc384827333"/>
-      <w:bookmarkStart w:id="13" w:name="_Toc391650602"/>
-      <w:bookmarkStart w:id="14" w:name="_Toc447567508"/>
-      <w:bookmarkStart w:id="15" w:name="_Toc484510767"/>
+      <w:bookmarkStart w:id="4" w:name="_Toc257122968"/>
+      <w:bookmarkStart w:id="5" w:name="_Toc257123097"/>
+      <w:bookmarkStart w:id="6" w:name="_Toc261436265"/>
+      <w:bookmarkStart w:id="7" w:name="_Toc261436446"/>
+      <w:bookmarkStart w:id="8" w:name="_Toc274135379"/>
+      <w:bookmarkStart w:id="9" w:name="_Toc274135489"/>
+      <w:bookmarkStart w:id="10" w:name="_Toc285451110"/>
+      <w:bookmarkStart w:id="11" w:name="_Toc384827333"/>
+      <w:bookmarkStart w:id="12" w:name="_Toc391650602"/>
+      <w:bookmarkStart w:id="13" w:name="_Toc447567508"/>
+      <w:bookmarkStart w:id="14" w:name="_Toc484510767"/>
       <w:r>
         <w:lastRenderedPageBreak/>
         <w:t>Agile Methodology</w:t>
       </w:r>
+      <w:bookmarkEnd w:id="4"/>
       <w:bookmarkEnd w:id="5"/>
       <w:bookmarkEnd w:id="6"/>
       <w:bookmarkEnd w:id="7"/>
@@ -1866,7 +2492,6 @@
       <w:bookmarkEnd w:id="12"/>
       <w:bookmarkEnd w:id="13"/>
       <w:bookmarkEnd w:id="14"/>
-      <w:bookmarkEnd w:id="15"/>
     </w:p>
     <w:p/>
     <w:p>
@@ -1927,7 +2552,7 @@
                     <pic:cNvPicPr/>
                   </pic:nvPicPr>
                   <pic:blipFill>
-                    <a:blip r:embed="rId11"/>
+                    <a:blip r:embed="rId12"/>
                     <a:stretch>
                       <a:fillRect/>
                     </a:stretch>
@@ -2246,7 +2871,7 @@
         <w:drawing>
           <wp:inline distT="0" distB="0" distL="0" distR="0">
             <wp:extent cx="4930445" cy="8965653"/>
-            <wp:effectExtent l="0" t="0" r="3810" b="6985"/>
+            <wp:effectExtent l="171450" t="171450" r="232410" b="235585"/>
             <wp:docPr id="15" name="Picture 15"/>
             <wp:cNvGraphicFramePr>
               <a:graphicFrameLocks xmlns:a="http://schemas.openxmlformats.org/drawingml/2006/main" noChangeAspect="1"/>
@@ -2259,7 +2884,7 @@
                     <pic:cNvPicPr/>
                   </pic:nvPicPr>
                   <pic:blipFill>
-                    <a:blip r:embed="rId12">
+                    <a:blip r:embed="rId13">
                       <a:extLst>
                         <a:ext uri="{28A0092B-C50C-407E-A947-70E740481C1C}">
                           <a14:useLocalDpi xmlns:a14="http://schemas.microsoft.com/office/drawing/2010/main" val="0"/>
@@ -2278,6 +2903,19 @@
                     <a:prstGeom prst="rect">
                       <a:avLst/>
                     </a:prstGeom>
+                    <a:ln w="127000" cap="sq">
+                      <a:solidFill>
+                        <a:srgbClr val="000000"/>
+                      </a:solidFill>
+                      <a:miter lim="800000"/>
+                    </a:ln>
+                    <a:effectLst>
+                      <a:outerShdw blurRad="57150" dist="50800" dir="2700000" algn="tl" rotWithShape="0">
+                        <a:srgbClr val="000000">
+                          <a:alpha val="40000"/>
+                        </a:srgbClr>
+                      </a:outerShdw>
+                    </a:effectLst>
                   </pic:spPr>
                 </pic:pic>
               </a:graphicData>
@@ -2292,8 +2930,42 @@
         <w:jc w:val="both"/>
         <w:rPr>
           <w:szCs w:val="20"/>
-        </w:rPr>
-      </w:pPr>
+          <w:lang w:val="es-MX"/>
+        </w:rPr>
+      </w:pPr>
+      <w:proofErr w:type="spellStart"/>
+      <w:r>
+        <w:rPr>
+          <w:szCs w:val="20"/>
+          <w:lang w:val="es-MX"/>
+        </w:rPr>
+        <w:lastRenderedPageBreak/>
+        <w:t>Documentacion</w:t>
+      </w:r>
+      <w:proofErr w:type="spellEnd"/>
+      <w:r>
+        <w:rPr>
+          <w:szCs w:val="20"/>
+          <w:lang w:val="es-MX"/>
+        </w:rPr>
+        <w:t xml:space="preserve">/2) </w:t>
+      </w:r>
+      <w:proofErr w:type="spellStart"/>
+      <w:r>
+        <w:rPr>
+          <w:szCs w:val="20"/>
+          <w:lang w:val="es-MX"/>
+        </w:rPr>
+        <w:t>Design</w:t>
+      </w:r>
+      <w:proofErr w:type="spellEnd"/>
+      <w:r>
+        <w:rPr>
+          <w:szCs w:val="20"/>
+          <w:lang w:val="es-MX"/>
+        </w:rPr>
+        <w:t>/DSE_Análisis_de_riesgos.xlsx</w:t>
+      </w:r>
     </w:p>
     <w:p>
       <w:pPr>
@@ -2305,18 +2977,10 @@
         <w:ind w:left="432"/>
       </w:pPr>
       <w:r>
-        <w:t>&gt; --</w:t>
-      </w:r>
-      <w:proofErr w:type="spellStart"/>
-      <w:r>
-        <w:t>Diagrama</w:t>
-      </w:r>
-      <w:proofErr w:type="spellEnd"/>
-      <w:r>
-        <w:t xml:space="preserve"> </w:t>
-      </w:r>
-      <w:r>
-        <w:t>de GAN</w:t>
+        <w:t>GAN</w:t>
+      </w:r>
+      <w:r>
+        <w:t>TT Diagram</w:t>
       </w:r>
     </w:p>
     <w:p>
@@ -2327,6 +2991,59 @@
           <w:szCs w:val="20"/>
         </w:rPr>
       </w:pPr>
+      <w:r>
+        <w:rPr>
+          <w:noProof/>
+          <w:lang w:val="es-MX" w:eastAsia="es-MX"/>
+        </w:rPr>
+        <w:drawing>
+          <wp:inline distT="0" distB="0" distL="0" distR="0" wp14:anchorId="29034DBC" wp14:editId="6DED0E23">
+            <wp:extent cx="5943600" cy="2390775"/>
+            <wp:effectExtent l="0" t="0" r="0" b="9525"/>
+            <wp:docPr id="37" name="Picture 37"/>
+            <wp:cNvGraphicFramePr>
+              <a:graphicFrameLocks xmlns:a="http://schemas.openxmlformats.org/drawingml/2006/main" noChangeAspect="1"/>
+            </wp:cNvGraphicFramePr>
+            <a:graphic xmlns:a="http://schemas.openxmlformats.org/drawingml/2006/main">
+              <a:graphicData uri="http://schemas.openxmlformats.org/drawingml/2006/picture">
+                <pic:pic xmlns:pic="http://schemas.openxmlformats.org/drawingml/2006/picture">
+                  <pic:nvPicPr>
+                    <pic:cNvPr id="1" name=""/>
+                    <pic:cNvPicPr/>
+                  </pic:nvPicPr>
+                  <pic:blipFill>
+                    <a:blip r:embed="rId14">
+                      <a:extLst>
+                        <a:ext uri="{BEBA8EAE-BF5A-486C-A8C5-ECC9F3942E4B}">
+                          <a14:imgProps xmlns:a14="http://schemas.microsoft.com/office/drawing/2010/main">
+                            <a14:imgLayer r:embed="rId15">
+                              <a14:imgEffect>
+                                <a14:sharpenSoften amount="25000"/>
+                              </a14:imgEffect>
+                            </a14:imgLayer>
+                          </a14:imgProps>
+                        </a:ext>
+                      </a:extLst>
+                    </a:blip>
+                    <a:stretch>
+                      <a:fillRect/>
+                    </a:stretch>
+                  </pic:blipFill>
+                  <pic:spPr>
+                    <a:xfrm>
+                      <a:off x="0" y="0"/>
+                      <a:ext cx="5943600" cy="2390775"/>
+                    </a:xfrm>
+                    <a:prstGeom prst="rect">
+                      <a:avLst/>
+                    </a:prstGeom>
+                  </pic:spPr>
+                </pic:pic>
+              </a:graphicData>
+            </a:graphic>
+          </wp:inline>
+        </w:drawing>
+      </w:r>
     </w:p>
     <w:p>
       <w:pPr>
@@ -2334,17 +3051,41 @@
         <w:jc w:val="both"/>
         <w:rPr>
           <w:szCs w:val="20"/>
-        </w:rPr>
-      </w:pPr>
-    </w:p>
-    <w:p>
-      <w:pPr>
-        <w:spacing w:before="100" w:beforeAutospacing="1" w:after="100" w:afterAutospacing="1"/>
-        <w:jc w:val="both"/>
+          <w:lang w:val="es-MX"/>
+        </w:rPr>
+      </w:pPr>
+      <w:proofErr w:type="spellStart"/>
+      <w:r>
         <w:rPr>
           <w:szCs w:val="20"/>
-        </w:rPr>
-      </w:pPr>
+          <w:lang w:val="es-MX"/>
+        </w:rPr>
+        <w:t>Documentacion</w:t>
+      </w:r>
+      <w:proofErr w:type="spellEnd"/>
+      <w:r>
+        <w:rPr>
+          <w:szCs w:val="20"/>
+          <w:lang w:val="es-MX"/>
+        </w:rPr>
+        <w:t xml:space="preserve">/2) </w:t>
+      </w:r>
+      <w:proofErr w:type="spellStart"/>
+      <w:r>
+        <w:rPr>
+          <w:szCs w:val="20"/>
+          <w:lang w:val="es-MX"/>
+        </w:rPr>
+        <w:t>Planning</w:t>
+      </w:r>
+      <w:proofErr w:type="spellEnd"/>
+      <w:r>
+        <w:rPr>
+          <w:szCs w:val="20"/>
+          <w:lang w:val="es-MX"/>
+        </w:rPr>
+        <w:t>/GANTT DEL PROYECTO INTEGRADOR.xlsx</w:t>
+      </w:r>
     </w:p>
     <w:p>
       <w:pPr>
@@ -2367,21 +3108,22 @@
           <w:numId w:val="0"/>
         </w:numPr>
       </w:pPr>
-      <w:bookmarkStart w:id="16" w:name="_Toc257122970"/>
-      <w:bookmarkStart w:id="17" w:name="_Toc257123099"/>
-      <w:bookmarkStart w:id="18" w:name="_Toc261436267"/>
-      <w:bookmarkStart w:id="19" w:name="_Toc274135381"/>
-      <w:bookmarkStart w:id="20" w:name="_Toc285451112"/>
-      <w:bookmarkStart w:id="21" w:name="_Toc384827335"/>
-      <w:bookmarkStart w:id="22" w:name="_Toc391650604"/>
-      <w:bookmarkStart w:id="23" w:name="_Toc447567510"/>
-      <w:bookmarkStart w:id="24" w:name="_Toc484510769"/>
+      <w:bookmarkStart w:id="15" w:name="_Toc257122970"/>
+      <w:bookmarkStart w:id="16" w:name="_Toc257123099"/>
+      <w:bookmarkStart w:id="17" w:name="_Toc261436267"/>
+      <w:bookmarkStart w:id="18" w:name="_Toc274135381"/>
+      <w:bookmarkStart w:id="19" w:name="_Toc285451112"/>
+      <w:bookmarkStart w:id="20" w:name="_Toc384827335"/>
+      <w:bookmarkStart w:id="21" w:name="_Toc391650604"/>
+      <w:bookmarkStart w:id="22" w:name="_Toc447567510"/>
+      <w:bookmarkStart w:id="23" w:name="_Toc484510769"/>
       <w:r>
         <w:t xml:space="preserve">7.1 </w:t>
       </w:r>
       <w:r>
         <w:t>Release Planning</w:t>
       </w:r>
+      <w:bookmarkEnd w:id="15"/>
       <w:bookmarkEnd w:id="16"/>
       <w:bookmarkEnd w:id="17"/>
       <w:bookmarkEnd w:id="18"/>
@@ -2390,7 +3132,6 @@
       <w:bookmarkEnd w:id="21"/>
       <w:bookmarkEnd w:id="22"/>
       <w:bookmarkEnd w:id="23"/>
-      <w:bookmarkEnd w:id="24"/>
     </w:p>
     <w:p>
       <w:pPr>
@@ -2558,7 +3299,7 @@
                     <pic:cNvPicPr/>
                   </pic:nvPicPr>
                   <pic:blipFill>
-                    <a:blip r:embed="rId13">
+                    <a:blip r:embed="rId16">
                       <a:extLst>
                         <a:ext uri="{28A0092B-C50C-407E-A947-70E740481C1C}">
                           <a14:useLocalDpi xmlns:a14="http://schemas.microsoft.com/office/drawing/2010/main" val="0"/>
@@ -2592,9 +3333,45 @@
         <w:rPr>
           <w:rFonts w:ascii="Arial" w:eastAsia="Times New Roman" w:hAnsi="Arial" w:cs="Arial"/>
           <w:kern w:val="1"/>
-          <w:lang w:eastAsia="ar-SA"/>
-        </w:rPr>
-      </w:pPr>
+          <w:lang w:val="es-MX" w:eastAsia="ar-SA"/>
+        </w:rPr>
+      </w:pPr>
+      <w:proofErr w:type="spellStart"/>
+      <w:r>
+        <w:rPr>
+          <w:rFonts w:ascii="Arial" w:eastAsia="Times New Roman" w:hAnsi="Arial" w:cs="Arial"/>
+          <w:kern w:val="1"/>
+          <w:lang w:val="es-MX" w:eastAsia="ar-SA"/>
+        </w:rPr>
+        <w:t>Documentacion</w:t>
+      </w:r>
+      <w:proofErr w:type="spellEnd"/>
+      <w:r>
+        <w:rPr>
+          <w:rFonts w:ascii="Arial" w:eastAsia="Times New Roman" w:hAnsi="Arial" w:cs="Arial"/>
+          <w:kern w:val="1"/>
+          <w:lang w:val="es-MX" w:eastAsia="ar-SA"/>
+        </w:rPr>
+        <w:t xml:space="preserve">/2) </w:t>
+      </w:r>
+      <w:proofErr w:type="spellStart"/>
+      <w:r>
+        <w:rPr>
+          <w:rFonts w:ascii="Arial" w:eastAsia="Times New Roman" w:hAnsi="Arial" w:cs="Arial"/>
+          <w:kern w:val="1"/>
+          <w:lang w:val="es-MX" w:eastAsia="ar-SA"/>
+        </w:rPr>
+        <w:t>Planning</w:t>
+      </w:r>
+      <w:proofErr w:type="spellEnd"/>
+      <w:r>
+        <w:rPr>
+          <w:rFonts w:ascii="Arial" w:eastAsia="Times New Roman" w:hAnsi="Arial" w:cs="Arial"/>
+          <w:kern w:val="1"/>
+          <w:lang w:val="es-MX" w:eastAsia="ar-SA"/>
+        </w:rPr>
+        <w:t>/ROLES Y RESPONSABILIDADES.xlsx</w:t>
+      </w:r>
     </w:p>
     <w:p>
       <w:pPr>
@@ -2608,18 +3385,26 @@
         </w:tabs>
         <w:ind w:left="360"/>
       </w:pPr>
-      <w:bookmarkStart w:id="25" w:name="_Toc257122971"/>
-      <w:bookmarkStart w:id="26" w:name="_Toc257123100"/>
-      <w:bookmarkStart w:id="27" w:name="_Toc261436268"/>
-      <w:bookmarkStart w:id="28" w:name="_Toc274135382"/>
-      <w:bookmarkStart w:id="29" w:name="_Toc285451113"/>
-      <w:bookmarkStart w:id="30" w:name="_Toc384827336"/>
-      <w:bookmarkStart w:id="31" w:name="_Toc391650605"/>
-      <w:bookmarkStart w:id="32" w:name="_Toc447567511"/>
-      <w:bookmarkStart w:id="33" w:name="_Toc484510770"/>
-      <w:r>
-        <w:t xml:space="preserve"> Iteration Planning</w:t>
-      </w:r>
+      <w:bookmarkStart w:id="24" w:name="_Toc257122971"/>
+      <w:bookmarkStart w:id="25" w:name="_Toc257123100"/>
+      <w:bookmarkStart w:id="26" w:name="_Toc261436268"/>
+      <w:bookmarkStart w:id="27" w:name="_Toc274135382"/>
+      <w:bookmarkStart w:id="28" w:name="_Toc285451113"/>
+      <w:bookmarkStart w:id="29" w:name="_Toc384827336"/>
+      <w:bookmarkStart w:id="30" w:name="_Toc391650605"/>
+      <w:bookmarkStart w:id="31" w:name="_Toc447567511"/>
+      <w:bookmarkStart w:id="32" w:name="_Toc484510770"/>
+      <w:r>
+        <w:rPr>
+          <w:lang w:val="es-MX"/>
+        </w:rPr>
+        <w:lastRenderedPageBreak/>
+        <w:t xml:space="preserve"> </w:t>
+      </w:r>
+      <w:r>
+        <w:t>Iteration Planning</w:t>
+      </w:r>
+      <w:bookmarkEnd w:id="24"/>
       <w:bookmarkEnd w:id="25"/>
       <w:bookmarkEnd w:id="26"/>
       <w:bookmarkEnd w:id="27"/>
@@ -2628,7 +3413,6 @@
       <w:bookmarkEnd w:id="30"/>
       <w:bookmarkEnd w:id="31"/>
       <w:bookmarkEnd w:id="32"/>
-      <w:bookmarkEnd w:id="33"/>
     </w:p>
     <w:p>
       <w:pPr>
@@ -2697,13 +3481,13 @@
         </w:numPr>
         <w:ind w:left="720"/>
       </w:pPr>
-      <w:bookmarkStart w:id="34" w:name="_Toc447567512"/>
-      <w:bookmarkStart w:id="35" w:name="_Toc484510771"/>
+      <w:bookmarkStart w:id="33" w:name="_Toc447567512"/>
+      <w:bookmarkStart w:id="34" w:name="_Toc484510771"/>
       <w:r>
         <w:t>Baselines</w:t>
       </w:r>
+      <w:bookmarkEnd w:id="33"/>
       <w:bookmarkEnd w:id="34"/>
-      <w:bookmarkEnd w:id="35"/>
     </w:p>
     <w:p>
       <w:pPr>
@@ -2752,7 +3536,7 @@
                     <pic:cNvPicPr/>
                   </pic:nvPicPr>
                   <pic:blipFill>
-                    <a:blip r:embed="rId14"/>
+                    <a:blip r:embed="rId17"/>
                     <a:stretch>
                       <a:fillRect/>
                     </a:stretch>
@@ -2844,18 +3628,19 @@
         </w:numPr>
         <w:ind w:left="810"/>
       </w:pPr>
-      <w:bookmarkStart w:id="36" w:name="_Toc257122973"/>
-      <w:bookmarkStart w:id="37" w:name="_Toc257123102"/>
-      <w:bookmarkStart w:id="38" w:name="_Toc261436270"/>
-      <w:bookmarkStart w:id="39" w:name="_Toc274135384"/>
-      <w:bookmarkStart w:id="40" w:name="_Toc285451115"/>
-      <w:bookmarkStart w:id="41" w:name="_Toc384827338"/>
-      <w:bookmarkStart w:id="42" w:name="_Toc391650607"/>
-      <w:bookmarkStart w:id="43" w:name="_Toc447567513"/>
-      <w:bookmarkStart w:id="44" w:name="_Toc484510772"/>
+      <w:bookmarkStart w:id="35" w:name="_Toc257122973"/>
+      <w:bookmarkStart w:id="36" w:name="_Toc257123102"/>
+      <w:bookmarkStart w:id="37" w:name="_Toc261436270"/>
+      <w:bookmarkStart w:id="38" w:name="_Toc274135384"/>
+      <w:bookmarkStart w:id="39" w:name="_Toc285451115"/>
+      <w:bookmarkStart w:id="40" w:name="_Toc384827338"/>
+      <w:bookmarkStart w:id="41" w:name="_Toc391650607"/>
+      <w:bookmarkStart w:id="42" w:name="_Toc447567513"/>
+      <w:bookmarkStart w:id="43" w:name="_Toc484510772"/>
       <w:r>
         <w:t>Releases</w:t>
       </w:r>
+      <w:bookmarkEnd w:id="35"/>
       <w:bookmarkEnd w:id="36"/>
       <w:bookmarkEnd w:id="37"/>
       <w:bookmarkEnd w:id="38"/>
@@ -2864,7 +3649,6 @@
       <w:bookmarkEnd w:id="41"/>
       <w:bookmarkEnd w:id="42"/>
       <w:bookmarkEnd w:id="43"/>
-      <w:bookmarkEnd w:id="44"/>
     </w:p>
     <w:p>
       <w:pPr>
@@ -2910,7 +3694,7 @@
                     <pic:cNvPicPr/>
                   </pic:nvPicPr>
                   <pic:blipFill>
-                    <a:blip r:embed="rId15"/>
+                    <a:blip r:embed="rId18"/>
                     <a:stretch>
                       <a:fillRect/>
                     </a:stretch>
@@ -3121,7 +3905,6 @@
     </w:p>
     <w:p>
       <w:r>
-        <w:lastRenderedPageBreak/>
         <w:t xml:space="preserve">- YY        Current year </w:t>
       </w:r>
       <w:r>
@@ -3369,7 +4152,7 @@
                     <pic:cNvPicPr/>
                   </pic:nvPicPr>
                   <pic:blipFill>
-                    <a:blip r:embed="rId16">
+                    <a:blip r:embed="rId19">
                       <a:extLst>
                         <a:ext uri="{28A0092B-C50C-407E-A947-70E740481C1C}">
                           <a14:useLocalDpi xmlns:a14="http://schemas.microsoft.com/office/drawing/2010/main" val="0"/>
@@ -3465,6 +4248,7 @@
           <w:sz w:val="21"/>
           <w:szCs w:val="21"/>
         </w:rPr>
+        <w:lastRenderedPageBreak/>
         <w:t xml:space="preserve">HW version: </w:t>
       </w:r>
       <w:proofErr w:type="spellStart"/>
@@ -3694,7 +4478,6 @@
           <w:sz w:val="21"/>
           <w:szCs w:val="21"/>
         </w:rPr>
-        <w:lastRenderedPageBreak/>
         <w:t>Expected results:</w:t>
       </w:r>
       <w:r>
@@ -4152,6 +4935,7 @@
           <w:kern w:val="1"/>
           <w:lang w:eastAsia="ar-SA"/>
         </w:rPr>
+        <w:lastRenderedPageBreak/>
         <w:t>Bias for action: Taking on new opportunities and tough challenges with a sense of urgency, high energy, and enthusiasm.</w:t>
       </w:r>
     </w:p>
@@ -4255,14 +5039,14 @@
         </w:numPr>
         <w:ind w:left="-90"/>
       </w:pPr>
-      <w:bookmarkStart w:id="45" w:name="_Toc484510788"/>
+      <w:bookmarkStart w:id="44" w:name="_Toc484510788"/>
       <w:r>
         <w:t xml:space="preserve">9 </w:t>
       </w:r>
       <w:r>
         <w:t>Software Design</w:t>
       </w:r>
-      <w:bookmarkEnd w:id="45"/>
+      <w:bookmarkEnd w:id="44"/>
     </w:p>
     <w:p>
       <w:pPr>
@@ -4274,7 +5058,7 @@
           <w:lang w:eastAsia="ar-SA"/>
         </w:rPr>
       </w:pPr>
-      <w:bookmarkStart w:id="46" w:name="_Toc264541319"/>
+      <w:bookmarkStart w:id="45" w:name="_Toc264541319"/>
       <w:r>
         <w:rPr>
           <w:rFonts w:ascii="Arial" w:eastAsia="Times New Roman" w:hAnsi="Arial" w:cs="Arial"/>
@@ -4316,7 +5100,7 @@
         <w:t>standards and naming conventions defined by SW competency</w:t>
       </w:r>
     </w:p>
-    <w:bookmarkEnd w:id="46"/>
+    <w:bookmarkEnd w:id="45"/>
     <w:p>
       <w:pPr>
         <w:jc w:val="both"/>
@@ -4362,6 +5146,7 @@
         <w:rPr>
           <w:i w:val="0"/>
         </w:rPr>
+        <w:lastRenderedPageBreak/>
         <w:t>9.1</w:t>
       </w:r>
       <w:r>
@@ -4395,14 +5180,24 @@
       <w:r>
         <w:t xml:space="preserve">9.1.1 </w:t>
       </w:r>
-      <w:proofErr w:type="spellStart"/>
       <w:r>
         <w:rPr>
           <w:sz w:val="24"/>
         </w:rPr>
-        <w:t>SystemDiagrams</w:t>
-      </w:r>
-      <w:proofErr w:type="spellEnd"/>
+        <w:t>System</w:t>
+      </w:r>
+      <w:r>
+        <w:rPr>
+          <w:sz w:val="24"/>
+        </w:rPr>
+        <w:t xml:space="preserve"> </w:t>
+      </w:r>
+      <w:r>
+        <w:rPr>
+          <w:sz w:val="24"/>
+        </w:rPr>
+        <w:t>Diagrams</w:t>
+      </w:r>
     </w:p>
     <w:p>
       <w:pPr>
@@ -4432,8 +5227,17 @@
                     <pic:cNvPicPr/>
                   </pic:nvPicPr>
                   <pic:blipFill>
-                    <a:blip r:embed="rId17">
+                    <a:blip r:embed="rId20">
                       <a:extLst>
+                        <a:ext uri="{BEBA8EAE-BF5A-486C-A8C5-ECC9F3942E4B}">
+                          <a14:imgProps xmlns:a14="http://schemas.microsoft.com/office/drawing/2010/main">
+                            <a14:imgLayer r:embed="rId21">
+                              <a14:imgEffect>
+                                <a14:sharpenSoften amount="50000"/>
+                              </a14:imgEffect>
+                            </a14:imgLayer>
+                          </a14:imgProps>
+                        </a:ext>
                         <a:ext uri="{28A0092B-C50C-407E-A947-70E740481C1C}">
                           <a14:useLocalDpi xmlns:a14="http://schemas.microsoft.com/office/drawing/2010/main" val="0"/>
                         </a:ext>
@@ -4550,8 +5354,17 @@
                     <pic:cNvPicPr/>
                   </pic:nvPicPr>
                   <pic:blipFill>
-                    <a:blip r:embed="rId18">
+                    <a:blip r:embed="rId22">
                       <a:extLst>
+                        <a:ext uri="{BEBA8EAE-BF5A-486C-A8C5-ECC9F3942E4B}">
+                          <a14:imgProps xmlns:a14="http://schemas.microsoft.com/office/drawing/2010/main">
+                            <a14:imgLayer r:embed="rId23">
+                              <a14:imgEffect>
+                                <a14:sharpenSoften amount="25000"/>
+                              </a14:imgEffect>
+                            </a14:imgLayer>
+                          </a14:imgProps>
+                        </a:ext>
                         <a:ext uri="{28A0092B-C50C-407E-A947-70E740481C1C}">
                           <a14:useLocalDpi xmlns:a14="http://schemas.microsoft.com/office/drawing/2010/main" val="0"/>
                         </a:ext>
@@ -4700,8 +5513,17 @@
                     <pic:cNvPicPr/>
                   </pic:nvPicPr>
                   <pic:blipFill>
-                    <a:blip r:embed="rId19">
+                    <a:blip r:embed="rId24">
                       <a:extLst>
+                        <a:ext uri="{BEBA8EAE-BF5A-486C-A8C5-ECC9F3942E4B}">
+                          <a14:imgProps xmlns:a14="http://schemas.microsoft.com/office/drawing/2010/main">
+                            <a14:imgLayer r:embed="rId25">
+                              <a14:imgEffect>
+                                <a14:sharpenSoften amount="25000"/>
+                              </a14:imgEffect>
+                            </a14:imgLayer>
+                          </a14:imgProps>
+                        </a:ext>
                         <a:ext uri="{28A0092B-C50C-407E-A947-70E740481C1C}">
                           <a14:useLocalDpi xmlns:a14="http://schemas.microsoft.com/office/drawing/2010/main" val="0"/>
                         </a:ext>
@@ -4830,8 +5652,17 @@
                     <pic:cNvPicPr/>
                   </pic:nvPicPr>
                   <pic:blipFill>
-                    <a:blip r:embed="rId20">
+                    <a:blip r:embed="rId26">
                       <a:extLst>
+                        <a:ext uri="{BEBA8EAE-BF5A-486C-A8C5-ECC9F3942E4B}">
+                          <a14:imgProps xmlns:a14="http://schemas.microsoft.com/office/drawing/2010/main">
+                            <a14:imgLayer r:embed="rId27">
+                              <a14:imgEffect>
+                                <a14:sharpenSoften amount="25000"/>
+                              </a14:imgEffect>
+                            </a14:imgLayer>
+                          </a14:imgProps>
+                        </a:ext>
                         <a:ext uri="{28A0092B-C50C-407E-A947-70E740481C1C}">
                           <a14:useLocalDpi xmlns:a14="http://schemas.microsoft.com/office/drawing/2010/main" val="0"/>
                         </a:ext>
@@ -4950,8 +5781,17 @@
                     <pic:cNvPicPr/>
                   </pic:nvPicPr>
                   <pic:blipFill>
-                    <a:blip r:embed="rId21" cstate="print">
+                    <a:blip r:embed="rId28" cstate="print">
                       <a:extLst>
+                        <a:ext uri="{BEBA8EAE-BF5A-486C-A8C5-ECC9F3942E4B}">
+                          <a14:imgProps xmlns:a14="http://schemas.microsoft.com/office/drawing/2010/main">
+                            <a14:imgLayer r:embed="rId29">
+                              <a14:imgEffect>
+                                <a14:sharpenSoften amount="25000"/>
+                              </a14:imgEffect>
+                            </a14:imgLayer>
+                          </a14:imgProps>
+                        </a:ext>
                         <a:ext uri="{28A0092B-C50C-407E-A947-70E740481C1C}">
                           <a14:useLocalDpi xmlns:a14="http://schemas.microsoft.com/office/drawing/2010/main" val="0"/>
                         </a:ext>
@@ -5066,8 +5906,17 @@
                     <pic:cNvPicPr/>
                   </pic:nvPicPr>
                   <pic:blipFill>
-                    <a:blip r:embed="rId22">
+                    <a:blip r:embed="rId30">
                       <a:extLst>
+                        <a:ext uri="{BEBA8EAE-BF5A-486C-A8C5-ECC9F3942E4B}">
+                          <a14:imgProps xmlns:a14="http://schemas.microsoft.com/office/drawing/2010/main">
+                            <a14:imgLayer r:embed="rId31">
+                              <a14:imgEffect>
+                                <a14:sharpenSoften amount="25000"/>
+                              </a14:imgEffect>
+                            </a14:imgLayer>
+                          </a14:imgProps>
+                        </a:ext>
                         <a:ext uri="{28A0092B-C50C-407E-A947-70E740481C1C}">
                           <a14:useLocalDpi xmlns:a14="http://schemas.microsoft.com/office/drawing/2010/main" val="0"/>
                         </a:ext>
@@ -5173,8 +6022,17 @@
                     <pic:cNvPicPr/>
                   </pic:nvPicPr>
                   <pic:blipFill>
-                    <a:blip r:embed="rId23">
+                    <a:blip r:embed="rId32">
                       <a:extLst>
+                        <a:ext uri="{BEBA8EAE-BF5A-486C-A8C5-ECC9F3942E4B}">
+                          <a14:imgProps xmlns:a14="http://schemas.microsoft.com/office/drawing/2010/main">
+                            <a14:imgLayer r:embed="rId33">
+                              <a14:imgEffect>
+                                <a14:sharpenSoften amount="25000"/>
+                              </a14:imgEffect>
+                            </a14:imgLayer>
+                          </a14:imgProps>
+                        </a:ext>
                         <a:ext uri="{28A0092B-C50C-407E-A947-70E740481C1C}">
                           <a14:useLocalDpi xmlns:a14="http://schemas.microsoft.com/office/drawing/2010/main" val="0"/>
                         </a:ext>
@@ -5278,8 +6136,17 @@
                     <pic:cNvPicPr/>
                   </pic:nvPicPr>
                   <pic:blipFill>
-                    <a:blip r:embed="rId24" cstate="print">
+                    <a:blip r:embed="rId34" cstate="print">
                       <a:extLst>
+                        <a:ext uri="{BEBA8EAE-BF5A-486C-A8C5-ECC9F3942E4B}">
+                          <a14:imgProps xmlns:a14="http://schemas.microsoft.com/office/drawing/2010/main">
+                            <a14:imgLayer r:embed="rId35">
+                              <a14:imgEffect>
+                                <a14:sharpenSoften amount="25000"/>
+                              </a14:imgEffect>
+                            </a14:imgLayer>
+                          </a14:imgProps>
+                        </a:ext>
                         <a:ext uri="{28A0092B-C50C-407E-A947-70E740481C1C}">
                           <a14:useLocalDpi xmlns:a14="http://schemas.microsoft.com/office/drawing/2010/main" val="0"/>
                         </a:ext>
@@ -5428,8 +6295,17 @@
                     <pic:cNvPicPr/>
                   </pic:nvPicPr>
                   <pic:blipFill>
-                    <a:blip r:embed="rId25" cstate="print">
+                    <a:blip r:embed="rId36" cstate="print">
                       <a:extLst>
+                        <a:ext uri="{BEBA8EAE-BF5A-486C-A8C5-ECC9F3942E4B}">
+                          <a14:imgProps xmlns:a14="http://schemas.microsoft.com/office/drawing/2010/main">
+                            <a14:imgLayer r:embed="rId37">
+                              <a14:imgEffect>
+                                <a14:sharpenSoften amount="25000"/>
+                              </a14:imgEffect>
+                            </a14:imgLayer>
+                          </a14:imgProps>
+                        </a:ext>
                         <a:ext uri="{28A0092B-C50C-407E-A947-70E740481C1C}">
                           <a14:useLocalDpi xmlns:a14="http://schemas.microsoft.com/office/drawing/2010/main" val="0"/>
                         </a:ext>
@@ -5572,13 +6448,13 @@
                     <pic:cNvPicPr/>
                   </pic:nvPicPr>
                   <pic:blipFill>
-                    <a:blip r:embed="rId26">
+                    <a:blip r:embed="rId38">
                       <a:extLst>
                         <a:ext uri="{BEBA8EAE-BF5A-486C-A8C5-ECC9F3942E4B}">
                           <a14:imgProps xmlns:a14="http://schemas.microsoft.com/office/drawing/2010/main">
-                            <a14:imgLayer r:embed="rId27">
+                            <a14:imgLayer r:embed="rId39">
                               <a14:imgEffect>
-                                <a14:sharpenSoften amount="50000"/>
+                                <a14:sharpenSoften amount="25000"/>
                               </a14:imgEffect>
                             </a14:imgLayer>
                           </a14:imgProps>
@@ -5639,51 +6515,67 @@
     </w:p>
     <w:p>
       <w:pPr>
+        <w:rPr>
+          <w:lang w:eastAsia="ja-JP"/>
+        </w:rPr>
+      </w:pPr>
+    </w:p>
+    <w:p>
+      <w:pPr>
+        <w:ind w:left="-270"/>
+        <w:rPr>
+          <w:lang w:val="es-MX" w:eastAsia="ja-JP"/>
+        </w:rPr>
+      </w:pPr>
+      <w:proofErr w:type="spellStart"/>
+      <w:r>
+        <w:rPr>
+          <w:lang w:val="es-MX" w:eastAsia="ja-JP"/>
+        </w:rPr>
+        <w:t>Documentacion</w:t>
+      </w:r>
+      <w:proofErr w:type="spellEnd"/>
+      <w:r>
+        <w:rPr>
+          <w:lang w:val="es-MX" w:eastAsia="ja-JP"/>
+        </w:rPr>
+        <w:t xml:space="preserve">/3) </w:t>
+      </w:r>
+      <w:proofErr w:type="spellStart"/>
+      <w:r>
+        <w:rPr>
+          <w:lang w:val="es-MX" w:eastAsia="ja-JP"/>
+        </w:rPr>
+        <w:t>Design</w:t>
+      </w:r>
+      <w:proofErr w:type="spellEnd"/>
+      <w:r>
+        <w:rPr>
+          <w:lang w:val="es-MX" w:eastAsia="ja-JP"/>
+        </w:rPr>
+        <w:t>/Control Diagram.xlsx</w:t>
+      </w:r>
+    </w:p>
+    <w:p>
+      <w:pPr>
         <w:ind w:left="-270"/>
         <w:jc w:val="center"/>
         <w:rPr>
-          <w:lang w:eastAsia="ja-JP"/>
-        </w:rPr>
-      </w:pPr>
-    </w:p>
-    <w:p>
-      <w:pPr>
-        <w:ind w:left="-270"/>
-        <w:jc w:val="center"/>
-        <w:rPr>
-          <w:lang w:eastAsia="ja-JP"/>
-        </w:rPr>
-      </w:pPr>
-    </w:p>
-    <w:p>
-      <w:pPr>
-        <w:ind w:left="-270"/>
-        <w:jc w:val="center"/>
-        <w:rPr>
-          <w:lang w:eastAsia="ja-JP"/>
-        </w:rPr>
-      </w:pPr>
-    </w:p>
-    <w:p>
-      <w:pPr>
-        <w:ind w:left="-270"/>
-        <w:jc w:val="center"/>
-        <w:rPr>
-          <w:lang w:eastAsia="ja-JP"/>
-        </w:rPr>
-      </w:pPr>
-    </w:p>
-    <w:p>
-      <w:pPr>
-        <w:rPr>
-          <w:lang w:eastAsia="ja-JP"/>
-        </w:rPr>
-      </w:pPr>
-    </w:p>
-    <w:p>
-      <w:pPr>
-        <w:rPr>
-          <w:lang w:eastAsia="ja-JP"/>
+          <w:lang w:val="es-MX" w:eastAsia="ja-JP"/>
+        </w:rPr>
+      </w:pPr>
+    </w:p>
+    <w:p>
+      <w:pPr>
+        <w:rPr>
+          <w:lang w:val="es-MX" w:eastAsia="ja-JP"/>
+        </w:rPr>
+      </w:pPr>
+    </w:p>
+    <w:p>
+      <w:pPr>
+        <w:rPr>
+          <w:lang w:val="es-MX" w:eastAsia="ja-JP"/>
         </w:rPr>
       </w:pPr>
     </w:p>
@@ -5739,7 +6631,19 @@
                     <pic:cNvPicPr/>
                   </pic:nvPicPr>
                   <pic:blipFill>
-                    <a:blip r:embed="rId28"/>
+                    <a:blip r:embed="rId40">
+                      <a:extLst>
+                        <a:ext uri="{BEBA8EAE-BF5A-486C-A8C5-ECC9F3942E4B}">
+                          <a14:imgProps xmlns:a14="http://schemas.microsoft.com/office/drawing/2010/main">
+                            <a14:imgLayer r:embed="rId41">
+                              <a14:imgEffect>
+                                <a14:sharpenSoften amount="25000"/>
+                              </a14:imgEffect>
+                            </a14:imgLayer>
+                          </a14:imgProps>
+                        </a:ext>
+                      </a:extLst>
+                    </a:blip>
                     <a:stretch>
                       <a:fillRect/>
                     </a:stretch>
@@ -5829,7 +6733,19 @@
                     <pic:cNvPicPr/>
                   </pic:nvPicPr>
                   <pic:blipFill>
-                    <a:blip r:embed="rId29"/>
+                    <a:blip r:embed="rId42">
+                      <a:extLst>
+                        <a:ext uri="{BEBA8EAE-BF5A-486C-A8C5-ECC9F3942E4B}">
+                          <a14:imgProps xmlns:a14="http://schemas.microsoft.com/office/drawing/2010/main">
+                            <a14:imgLayer r:embed="rId43">
+                              <a14:imgEffect>
+                                <a14:sharpenSoften amount="25000"/>
+                              </a14:imgEffect>
+                            </a14:imgLayer>
+                          </a14:imgProps>
+                        </a:ext>
+                      </a:extLst>
+                    </a:blip>
                     <a:stretch>
                       <a:fillRect/>
                     </a:stretch>
@@ -5925,7 +6841,19 @@
                     <pic:cNvPicPr/>
                   </pic:nvPicPr>
                   <pic:blipFill>
-                    <a:blip r:embed="rId30"/>
+                    <a:blip r:embed="rId44">
+                      <a:extLst>
+                        <a:ext uri="{BEBA8EAE-BF5A-486C-A8C5-ECC9F3942E4B}">
+                          <a14:imgProps xmlns:a14="http://schemas.microsoft.com/office/drawing/2010/main">
+                            <a14:imgLayer r:embed="rId45">
+                              <a14:imgEffect>
+                                <a14:sharpenSoften amount="25000"/>
+                              </a14:imgEffect>
+                            </a14:imgLayer>
+                          </a14:imgProps>
+                        </a:ext>
+                      </a:extLst>
+                    </a:blip>
                     <a:stretch>
                       <a:fillRect/>
                     </a:stretch>
@@ -6012,7 +6940,19 @@
                     <pic:cNvPicPr/>
                   </pic:nvPicPr>
                   <pic:blipFill>
-                    <a:blip r:embed="rId31"/>
+                    <a:blip r:embed="rId46">
+                      <a:extLst>
+                        <a:ext uri="{BEBA8EAE-BF5A-486C-A8C5-ECC9F3942E4B}">
+                          <a14:imgProps xmlns:a14="http://schemas.microsoft.com/office/drawing/2010/main">
+                            <a14:imgLayer r:embed="rId47">
+                              <a14:imgEffect>
+                                <a14:sharpenSoften amount="50000"/>
+                              </a14:imgEffect>
+                            </a14:imgLayer>
+                          </a14:imgProps>
+                        </a:ext>
+                      </a:extLst>
+                    </a:blip>
                     <a:stretch>
                       <a:fillRect/>
                     </a:stretch>
@@ -6091,7 +7031,19 @@
                     <pic:cNvPicPr/>
                   </pic:nvPicPr>
                   <pic:blipFill>
-                    <a:blip r:embed="rId32"/>
+                    <a:blip r:embed="rId48">
+                      <a:extLst>
+                        <a:ext uri="{BEBA8EAE-BF5A-486C-A8C5-ECC9F3942E4B}">
+                          <a14:imgProps xmlns:a14="http://schemas.microsoft.com/office/drawing/2010/main">
+                            <a14:imgLayer r:embed="rId49">
+                              <a14:imgEffect>
+                                <a14:sharpenSoften amount="25000"/>
+                              </a14:imgEffect>
+                            </a14:imgLayer>
+                          </a14:imgProps>
+                        </a:ext>
+                      </a:extLst>
+                    </a:blip>
                     <a:stretch>
                       <a:fillRect/>
                     </a:stretch>
@@ -6280,8 +7232,8 @@
           <w:szCs w:val="21"/>
         </w:rPr>
       </w:pPr>
-      <w:bookmarkStart w:id="47" w:name="NF5493"/>
-      <w:bookmarkEnd w:id="47"/>
+      <w:bookmarkStart w:id="46" w:name="NF5493"/>
+      <w:bookmarkEnd w:id="46"/>
       <w:r>
         <w:rPr>
           <w:rFonts w:ascii="Arial" w:hAnsi="Arial" w:cs="Arial"/>
@@ -7471,8 +8423,8 @@
                 <w:szCs w:val="21"/>
               </w:rPr>
             </w:pPr>
-            <w:bookmarkStart w:id="48" w:name="MISRA_C-2012_Directive_4.3"/>
-            <w:bookmarkEnd w:id="48"/>
+            <w:bookmarkStart w:id="47" w:name="MISRA_C-2012_Directive_4.3"/>
+            <w:bookmarkEnd w:id="47"/>
             <w:r>
               <w:rPr>
                 <w:sz w:val="21"/>
@@ -7650,8 +8602,8 @@
                 <w:szCs w:val="21"/>
               </w:rPr>
             </w:pPr>
-            <w:bookmarkStart w:id="49" w:name="MISRA_C-2012_Directive_4.4"/>
-            <w:bookmarkEnd w:id="49"/>
+            <w:bookmarkStart w:id="48" w:name="MISRA_C-2012_Directive_4.4"/>
+            <w:bookmarkEnd w:id="48"/>
             <w:r>
               <w:rPr>
                 <w:sz w:val="21"/>
@@ -7829,8 +8781,8 @@
                 <w:szCs w:val="21"/>
               </w:rPr>
             </w:pPr>
-            <w:bookmarkStart w:id="50" w:name="MISRA_C-2012_Directive_4.5"/>
-            <w:bookmarkEnd w:id="50"/>
+            <w:bookmarkStart w:id="49" w:name="MISRA_C-2012_Directive_4.5"/>
+            <w:bookmarkEnd w:id="49"/>
             <w:r>
               <w:rPr>
                 <w:sz w:val="21"/>
@@ -8008,8 +8960,8 @@
                 <w:szCs w:val="21"/>
               </w:rPr>
             </w:pPr>
-            <w:bookmarkStart w:id="51" w:name="MISRA_C-2012_Directive_4.6"/>
-            <w:bookmarkEnd w:id="51"/>
+            <w:bookmarkStart w:id="50" w:name="MISRA_C-2012_Directive_4.6"/>
+            <w:bookmarkEnd w:id="50"/>
             <w:r>
               <w:rPr>
                 <w:sz w:val="21"/>
@@ -8212,8 +9164,8 @@
                 <w:szCs w:val="21"/>
               </w:rPr>
             </w:pPr>
-            <w:bookmarkStart w:id="52" w:name="MISRA_C-2012_Directive_4.7"/>
-            <w:bookmarkEnd w:id="52"/>
+            <w:bookmarkStart w:id="51" w:name="MISRA_C-2012_Directive_4.7"/>
+            <w:bookmarkEnd w:id="51"/>
             <w:r>
               <w:rPr>
                 <w:sz w:val="21"/>
@@ -8392,8 +9344,8 @@
                 <w:szCs w:val="21"/>
               </w:rPr>
             </w:pPr>
-            <w:bookmarkStart w:id="53" w:name="MISRA_C-2012_Directive_4.8"/>
-            <w:bookmarkEnd w:id="53"/>
+            <w:bookmarkStart w:id="52" w:name="MISRA_C-2012_Directive_4.8"/>
+            <w:bookmarkEnd w:id="52"/>
             <w:r>
               <w:rPr>
                 <w:sz w:val="21"/>
@@ -8571,8 +9523,8 @@
                 <w:szCs w:val="21"/>
               </w:rPr>
             </w:pPr>
-            <w:bookmarkStart w:id="54" w:name="MISRA_C-2012_Directive_4.9"/>
-            <w:bookmarkEnd w:id="54"/>
+            <w:bookmarkStart w:id="53" w:name="MISRA_C-2012_Directive_4.9"/>
+            <w:bookmarkEnd w:id="53"/>
             <w:r>
               <w:rPr>
                 <w:sz w:val="21"/>
@@ -8750,8 +9702,8 @@
                 <w:szCs w:val="21"/>
               </w:rPr>
             </w:pPr>
-            <w:bookmarkStart w:id="55" w:name="MISRA_C-2012_Directive_4.10"/>
-            <w:bookmarkEnd w:id="55"/>
+            <w:bookmarkStart w:id="54" w:name="MISRA_C-2012_Directive_4.10"/>
+            <w:bookmarkEnd w:id="54"/>
             <w:r>
               <w:rPr>
                 <w:sz w:val="21"/>
@@ -8929,8 +9881,8 @@
                 <w:szCs w:val="21"/>
               </w:rPr>
             </w:pPr>
-            <w:bookmarkStart w:id="56" w:name="MISRA_C-2012_Directive_4.11"/>
-            <w:bookmarkEnd w:id="56"/>
+            <w:bookmarkStart w:id="55" w:name="MISRA_C-2012_Directive_4.11"/>
+            <w:bookmarkEnd w:id="55"/>
             <w:r>
               <w:rPr>
                 <w:sz w:val="21"/>
@@ -9108,8 +10060,8 @@
                 <w:szCs w:val="21"/>
               </w:rPr>
             </w:pPr>
-            <w:bookmarkStart w:id="57" w:name="MISRA_C-2012_Directive_4.12"/>
-            <w:bookmarkEnd w:id="57"/>
+            <w:bookmarkStart w:id="56" w:name="MISRA_C-2012_Directive_4.12"/>
+            <w:bookmarkEnd w:id="56"/>
             <w:r>
               <w:rPr>
                 <w:sz w:val="21"/>
@@ -9287,8 +10239,8 @@
                 <w:szCs w:val="21"/>
               </w:rPr>
             </w:pPr>
-            <w:bookmarkStart w:id="58" w:name="MISRA_C-2012_Directive_4.13"/>
-            <w:bookmarkEnd w:id="58"/>
+            <w:bookmarkStart w:id="57" w:name="MISRA_C-2012_Directive_4.13"/>
+            <w:bookmarkEnd w:id="57"/>
             <w:r>
               <w:rPr>
                 <w:sz w:val="21"/>
@@ -9466,8 +10418,8 @@
                 <w:szCs w:val="21"/>
               </w:rPr>
             </w:pPr>
-            <w:bookmarkStart w:id="59" w:name="MISRA_C-2012_Directive_4.14"/>
-            <w:bookmarkEnd w:id="59"/>
+            <w:bookmarkStart w:id="58" w:name="MISRA_C-2012_Directive_4.14"/>
+            <w:bookmarkEnd w:id="58"/>
             <w:r>
               <w:rPr>
                 <w:sz w:val="21"/>
@@ -9645,8 +10597,8 @@
                 <w:szCs w:val="21"/>
               </w:rPr>
             </w:pPr>
-            <w:bookmarkStart w:id="60" w:name="MISRA_C-2012_Rule_1.1"/>
-            <w:bookmarkEnd w:id="60"/>
+            <w:bookmarkStart w:id="59" w:name="MISRA_C-2012_Rule_1.1"/>
+            <w:bookmarkEnd w:id="59"/>
             <w:r>
               <w:rPr>
                 <w:sz w:val="21"/>
@@ -9824,8 +10776,8 @@
                 <w:szCs w:val="21"/>
               </w:rPr>
             </w:pPr>
-            <w:bookmarkStart w:id="61" w:name="MISRA_C-2012_Rule_1.2"/>
-            <w:bookmarkEnd w:id="61"/>
+            <w:bookmarkStart w:id="60" w:name="MISRA_C-2012_Rule_1.2"/>
+            <w:bookmarkEnd w:id="60"/>
             <w:r>
               <w:rPr>
                 <w:sz w:val="21"/>
@@ -10196,8 +11148,8 @@
                 <w:szCs w:val="21"/>
               </w:rPr>
             </w:pPr>
-            <w:bookmarkStart w:id="62" w:name="MISRA_C-2012_Rule_2.1"/>
-            <w:bookmarkEnd w:id="62"/>
+            <w:bookmarkStart w:id="61" w:name="MISRA_C-2012_Rule_2.1"/>
+            <w:bookmarkEnd w:id="61"/>
             <w:r>
               <w:rPr>
                 <w:sz w:val="21"/>
@@ -10376,8 +11328,8 @@
                 <w:szCs w:val="21"/>
               </w:rPr>
             </w:pPr>
-            <w:bookmarkStart w:id="63" w:name="MISRA_C-2012_Rule_2.2"/>
-            <w:bookmarkEnd w:id="63"/>
+            <w:bookmarkStart w:id="62" w:name="MISRA_C-2012_Rule_2.2"/>
+            <w:bookmarkEnd w:id="62"/>
             <w:r>
               <w:rPr>
                 <w:sz w:val="21"/>
@@ -10555,8 +11507,8 @@
                 <w:szCs w:val="21"/>
               </w:rPr>
             </w:pPr>
-            <w:bookmarkStart w:id="64" w:name="MISRA_C-2012_Rule_2.3"/>
-            <w:bookmarkEnd w:id="64"/>
+            <w:bookmarkStart w:id="63" w:name="MISRA_C-2012_Rule_2.3"/>
+            <w:bookmarkEnd w:id="63"/>
             <w:r>
               <w:rPr>
                 <w:sz w:val="21"/>
@@ -10734,8 +11686,8 @@
                 <w:szCs w:val="21"/>
               </w:rPr>
             </w:pPr>
-            <w:bookmarkStart w:id="65" w:name="MISRA_C-2012_Rule_2.4"/>
-            <w:bookmarkEnd w:id="65"/>
+            <w:bookmarkStart w:id="64" w:name="MISRA_C-2012_Rule_2.4"/>
+            <w:bookmarkEnd w:id="64"/>
             <w:r>
               <w:rPr>
                 <w:sz w:val="21"/>
@@ -10913,8 +11865,8 @@
                 <w:szCs w:val="21"/>
               </w:rPr>
             </w:pPr>
-            <w:bookmarkStart w:id="66" w:name="MISRA_C-2012_Rule_2.5"/>
-            <w:bookmarkEnd w:id="66"/>
+            <w:bookmarkStart w:id="65" w:name="MISRA_C-2012_Rule_2.5"/>
+            <w:bookmarkEnd w:id="65"/>
             <w:r>
               <w:rPr>
                 <w:sz w:val="21"/>
@@ -11092,8 +12044,8 @@
                 <w:szCs w:val="21"/>
               </w:rPr>
             </w:pPr>
-            <w:bookmarkStart w:id="67" w:name="MISRA_C-2012_Rule_2.6"/>
-            <w:bookmarkEnd w:id="67"/>
+            <w:bookmarkStart w:id="66" w:name="MISRA_C-2012_Rule_2.6"/>
+            <w:bookmarkEnd w:id="66"/>
             <w:r>
               <w:rPr>
                 <w:sz w:val="21"/>
@@ -11271,8 +12223,8 @@
                 <w:szCs w:val="21"/>
               </w:rPr>
             </w:pPr>
-            <w:bookmarkStart w:id="68" w:name="MISRA_C-2012_Rule_2.7"/>
-            <w:bookmarkEnd w:id="68"/>
+            <w:bookmarkStart w:id="67" w:name="MISRA_C-2012_Rule_2.7"/>
+            <w:bookmarkEnd w:id="67"/>
             <w:r>
               <w:rPr>
                 <w:sz w:val="21"/>
@@ -11450,8 +12402,8 @@
                 <w:szCs w:val="21"/>
               </w:rPr>
             </w:pPr>
-            <w:bookmarkStart w:id="69" w:name="MISRA_C-2012_Rule_3.1"/>
-            <w:bookmarkEnd w:id="69"/>
+            <w:bookmarkStart w:id="68" w:name="MISRA_C-2012_Rule_3.1"/>
+            <w:bookmarkEnd w:id="68"/>
             <w:r>
               <w:rPr>
                 <w:sz w:val="21"/>
@@ -11629,8 +12581,8 @@
                 <w:szCs w:val="21"/>
               </w:rPr>
             </w:pPr>
-            <w:bookmarkStart w:id="70" w:name="MISRA_C-2012_Rule_3.2"/>
-            <w:bookmarkEnd w:id="70"/>
+            <w:bookmarkStart w:id="69" w:name="MISRA_C-2012_Rule_3.2"/>
+            <w:bookmarkEnd w:id="69"/>
             <w:r>
               <w:rPr>
                 <w:sz w:val="21"/>
@@ -11808,8 +12760,8 @@
                 <w:szCs w:val="21"/>
               </w:rPr>
             </w:pPr>
-            <w:bookmarkStart w:id="71" w:name="MISRA_C-2012_Rule_4.1"/>
-            <w:bookmarkEnd w:id="71"/>
+            <w:bookmarkStart w:id="70" w:name="MISRA_C-2012_Rule_4.1"/>
+            <w:bookmarkEnd w:id="70"/>
             <w:r>
               <w:rPr>
                 <w:sz w:val="21"/>
@@ -11987,8 +12939,8 @@
                 <w:szCs w:val="21"/>
               </w:rPr>
             </w:pPr>
-            <w:bookmarkStart w:id="72" w:name="MISRA_C-2012_Rule_4.2"/>
-            <w:bookmarkEnd w:id="72"/>
+            <w:bookmarkStart w:id="71" w:name="MISRA_C-2012_Rule_4.2"/>
+            <w:bookmarkEnd w:id="71"/>
             <w:r>
               <w:rPr>
                 <w:sz w:val="21"/>
@@ -12175,8 +13127,8 @@
                 <w:szCs w:val="21"/>
               </w:rPr>
             </w:pPr>
-            <w:bookmarkStart w:id="73" w:name="MISRA_C-2012_Rule_5.1"/>
-            <w:bookmarkEnd w:id="73"/>
+            <w:bookmarkStart w:id="72" w:name="MISRA_C-2012_Rule_5.1"/>
+            <w:bookmarkEnd w:id="72"/>
             <w:r>
               <w:rPr>
                 <w:sz w:val="21"/>
@@ -12354,8 +13306,8 @@
                 <w:szCs w:val="21"/>
               </w:rPr>
             </w:pPr>
-            <w:bookmarkStart w:id="74" w:name="MISRA_C-2012_Rule_5.2"/>
-            <w:bookmarkEnd w:id="74"/>
+            <w:bookmarkStart w:id="73" w:name="MISRA_C-2012_Rule_5.2"/>
+            <w:bookmarkEnd w:id="73"/>
             <w:r>
               <w:rPr>
                 <w:sz w:val="21"/>
@@ -12534,8 +13486,8 @@
                 <w:szCs w:val="21"/>
               </w:rPr>
             </w:pPr>
-            <w:bookmarkStart w:id="75" w:name="MISRA_C-2012_Rule_5.3"/>
-            <w:bookmarkEnd w:id="75"/>
+            <w:bookmarkStart w:id="74" w:name="MISRA_C-2012_Rule_5.3"/>
+            <w:bookmarkEnd w:id="74"/>
             <w:r>
               <w:rPr>
                 <w:sz w:val="21"/>
@@ -12713,8 +13665,8 @@
                 <w:szCs w:val="21"/>
               </w:rPr>
             </w:pPr>
-            <w:bookmarkStart w:id="76" w:name="MISRA_C-2012_Rule_5.4"/>
-            <w:bookmarkEnd w:id="76"/>
+            <w:bookmarkStart w:id="75" w:name="MISRA_C-2012_Rule_5.4"/>
+            <w:bookmarkEnd w:id="75"/>
             <w:r>
               <w:rPr>
                 <w:sz w:val="21"/>
@@ -12892,8 +13844,8 @@
                 <w:szCs w:val="21"/>
               </w:rPr>
             </w:pPr>
-            <w:bookmarkStart w:id="77" w:name="MISRA_C-2012_Rule_5.5"/>
-            <w:bookmarkEnd w:id="77"/>
+            <w:bookmarkStart w:id="76" w:name="MISRA_C-2012_Rule_5.5"/>
+            <w:bookmarkEnd w:id="76"/>
             <w:r>
               <w:rPr>
                 <w:sz w:val="21"/>
@@ -13071,8 +14023,8 @@
                 <w:szCs w:val="21"/>
               </w:rPr>
             </w:pPr>
-            <w:bookmarkStart w:id="78" w:name="MISRA_C-2012_Rule_5.6"/>
-            <w:bookmarkEnd w:id="78"/>
+            <w:bookmarkStart w:id="77" w:name="MISRA_C-2012_Rule_5.6"/>
+            <w:bookmarkEnd w:id="77"/>
             <w:r>
               <w:rPr>
                 <w:sz w:val="21"/>
@@ -13266,8 +14218,8 @@
                 <w:szCs w:val="21"/>
               </w:rPr>
             </w:pPr>
-            <w:bookmarkStart w:id="79" w:name="MISRA_C-2012_Rule_5.7"/>
-            <w:bookmarkEnd w:id="79"/>
+            <w:bookmarkStart w:id="78" w:name="MISRA_C-2012_Rule_5.7"/>
+            <w:bookmarkEnd w:id="78"/>
             <w:r>
               <w:rPr>
                 <w:sz w:val="21"/>
@@ -13445,8 +14397,8 @@
                 <w:szCs w:val="21"/>
               </w:rPr>
             </w:pPr>
-            <w:bookmarkStart w:id="80" w:name="MISRA_C-2012_Rule_5.8"/>
-            <w:bookmarkEnd w:id="80"/>
+            <w:bookmarkStart w:id="79" w:name="MISRA_C-2012_Rule_5.8"/>
+            <w:bookmarkEnd w:id="79"/>
             <w:r>
               <w:rPr>
                 <w:sz w:val="21"/>
@@ -13624,8 +14576,8 @@
                 <w:szCs w:val="21"/>
               </w:rPr>
             </w:pPr>
-            <w:bookmarkStart w:id="81" w:name="MISRA_C-2012_Rule_5.9"/>
-            <w:bookmarkEnd w:id="81"/>
+            <w:bookmarkStart w:id="80" w:name="MISRA_C-2012_Rule_5.9"/>
+            <w:bookmarkEnd w:id="80"/>
             <w:r>
               <w:rPr>
                 <w:sz w:val="21"/>
@@ -13803,8 +14755,8 @@
                 <w:szCs w:val="21"/>
               </w:rPr>
             </w:pPr>
-            <w:bookmarkStart w:id="82" w:name="MISRA_C-2012_Rule_6.1"/>
-            <w:bookmarkEnd w:id="82"/>
+            <w:bookmarkStart w:id="81" w:name="MISRA_C-2012_Rule_6.1"/>
+            <w:bookmarkEnd w:id="81"/>
             <w:r>
               <w:rPr>
                 <w:sz w:val="21"/>
@@ -13982,8 +14934,8 @@
                 <w:szCs w:val="21"/>
               </w:rPr>
             </w:pPr>
-            <w:bookmarkStart w:id="83" w:name="MISRA_C-2012_Rule_6.2"/>
-            <w:bookmarkEnd w:id="83"/>
+            <w:bookmarkStart w:id="82" w:name="MISRA_C-2012_Rule_6.2"/>
+            <w:bookmarkEnd w:id="82"/>
             <w:r>
               <w:rPr>
                 <w:sz w:val="21"/>
@@ -14161,8 +15113,8 @@
                 <w:szCs w:val="21"/>
               </w:rPr>
             </w:pPr>
-            <w:bookmarkStart w:id="84" w:name="MISRA_C-2012_Rule_7.1"/>
-            <w:bookmarkEnd w:id="84"/>
+            <w:bookmarkStart w:id="83" w:name="MISRA_C-2012_Rule_7.1"/>
+            <w:bookmarkEnd w:id="83"/>
             <w:r>
               <w:rPr>
                 <w:sz w:val="21"/>
@@ -14340,8 +15292,8 @@
                 <w:szCs w:val="21"/>
               </w:rPr>
             </w:pPr>
-            <w:bookmarkStart w:id="85" w:name="MISRA_C-2012_Rule_7.2"/>
-            <w:bookmarkEnd w:id="85"/>
+            <w:bookmarkStart w:id="84" w:name="MISRA_C-2012_Rule_7.2"/>
+            <w:bookmarkEnd w:id="84"/>
             <w:r>
               <w:rPr>
                 <w:sz w:val="21"/>
@@ -14519,8 +15471,8 @@
                 <w:szCs w:val="21"/>
               </w:rPr>
             </w:pPr>
-            <w:bookmarkStart w:id="86" w:name="MISRA_C-2012_Rule_7.3"/>
-            <w:bookmarkEnd w:id="86"/>
+            <w:bookmarkStart w:id="85" w:name="MISRA_C-2012_Rule_7.3"/>
+            <w:bookmarkEnd w:id="85"/>
             <w:r>
               <w:rPr>
                 <w:sz w:val="21"/>
@@ -14699,8 +15651,8 @@
                 <w:szCs w:val="21"/>
               </w:rPr>
             </w:pPr>
-            <w:bookmarkStart w:id="87" w:name="MISRA_C-2012_Rule_7.4"/>
-            <w:bookmarkEnd w:id="87"/>
+            <w:bookmarkStart w:id="86" w:name="MISRA_C-2012_Rule_7.4"/>
+            <w:bookmarkEnd w:id="86"/>
             <w:r>
               <w:rPr>
                 <w:sz w:val="21"/>
@@ -14894,8 +15846,8 @@
                 <w:szCs w:val="21"/>
               </w:rPr>
             </w:pPr>
-            <w:bookmarkStart w:id="88" w:name="MISRA_C-2012_Rule_8.1"/>
-            <w:bookmarkEnd w:id="88"/>
+            <w:bookmarkStart w:id="87" w:name="MISRA_C-2012_Rule_8.1"/>
+            <w:bookmarkEnd w:id="87"/>
             <w:r>
               <w:rPr>
                 <w:sz w:val="21"/>
@@ -15073,8 +16025,8 @@
                 <w:szCs w:val="21"/>
               </w:rPr>
             </w:pPr>
-            <w:bookmarkStart w:id="89" w:name="MISRA_C-2012_Rule_8.2"/>
-            <w:bookmarkEnd w:id="89"/>
+            <w:bookmarkStart w:id="88" w:name="MISRA_C-2012_Rule_8.2"/>
+            <w:bookmarkEnd w:id="88"/>
             <w:r>
               <w:rPr>
                 <w:sz w:val="21"/>
@@ -15252,8 +16204,8 @@
                 <w:szCs w:val="21"/>
               </w:rPr>
             </w:pPr>
-            <w:bookmarkStart w:id="90" w:name="MISRA_C-2012_Rule_8.3"/>
-            <w:bookmarkEnd w:id="90"/>
+            <w:bookmarkStart w:id="89" w:name="MISRA_C-2012_Rule_8.3"/>
+            <w:bookmarkEnd w:id="89"/>
             <w:r>
               <w:rPr>
                 <w:sz w:val="21"/>
@@ -15431,8 +16383,8 @@
                 <w:szCs w:val="21"/>
               </w:rPr>
             </w:pPr>
-            <w:bookmarkStart w:id="91" w:name="MISRA_C-2012_Rule_8.4"/>
-            <w:bookmarkEnd w:id="91"/>
+            <w:bookmarkStart w:id="90" w:name="MISRA_C-2012_Rule_8.4"/>
+            <w:bookmarkEnd w:id="90"/>
             <w:r>
               <w:rPr>
                 <w:sz w:val="21"/>
@@ -15610,8 +16562,8 @@
                 <w:szCs w:val="21"/>
               </w:rPr>
             </w:pPr>
-            <w:bookmarkStart w:id="92" w:name="MISRA_C-2012_Rule_8.5"/>
-            <w:bookmarkEnd w:id="92"/>
+            <w:bookmarkStart w:id="91" w:name="MISRA_C-2012_Rule_8.5"/>
+            <w:bookmarkEnd w:id="91"/>
             <w:r>
               <w:rPr>
                 <w:sz w:val="21"/>
@@ -15789,8 +16741,8 @@
                 <w:szCs w:val="21"/>
               </w:rPr>
             </w:pPr>
-            <w:bookmarkStart w:id="93" w:name="MISRA_C-2012_Rule_8.6"/>
-            <w:bookmarkEnd w:id="93"/>
+            <w:bookmarkStart w:id="92" w:name="MISRA_C-2012_Rule_8.6"/>
+            <w:bookmarkEnd w:id="92"/>
             <w:r>
               <w:rPr>
                 <w:sz w:val="21"/>
@@ -15968,8 +16920,8 @@
                 <w:szCs w:val="21"/>
               </w:rPr>
             </w:pPr>
-            <w:bookmarkStart w:id="94" w:name="MISRA_C-2012_Rule_8.7"/>
-            <w:bookmarkEnd w:id="94"/>
+            <w:bookmarkStart w:id="93" w:name="MISRA_C-2012_Rule_8.7"/>
+            <w:bookmarkEnd w:id="93"/>
             <w:r>
               <w:rPr>
                 <w:sz w:val="21"/>
@@ -16147,8 +17099,8 @@
                 <w:szCs w:val="21"/>
               </w:rPr>
             </w:pPr>
-            <w:bookmarkStart w:id="95" w:name="MISRA_C-2012_Rule_8.8"/>
-            <w:bookmarkEnd w:id="95"/>
+            <w:bookmarkStart w:id="94" w:name="MISRA_C-2012_Rule_8.8"/>
+            <w:bookmarkEnd w:id="94"/>
             <w:r>
               <w:rPr>
                 <w:sz w:val="21"/>
@@ -16326,8 +17278,8 @@
                 <w:szCs w:val="21"/>
               </w:rPr>
             </w:pPr>
-            <w:bookmarkStart w:id="96" w:name="MISRA_C-2012_Rule_8.9"/>
-            <w:bookmarkEnd w:id="96"/>
+            <w:bookmarkStart w:id="95" w:name="MISRA_C-2012_Rule_8.9"/>
+            <w:bookmarkEnd w:id="95"/>
             <w:r>
               <w:rPr>
                 <w:sz w:val="21"/>
@@ -16505,8 +17457,8 @@
                 <w:szCs w:val="21"/>
               </w:rPr>
             </w:pPr>
-            <w:bookmarkStart w:id="97" w:name="MISRA_C-2012_Rule_8.10"/>
-            <w:bookmarkEnd w:id="97"/>
+            <w:bookmarkStart w:id="96" w:name="MISRA_C-2012_Rule_8.10"/>
+            <w:bookmarkEnd w:id="96"/>
             <w:r>
               <w:rPr>
                 <w:sz w:val="21"/>
@@ -16684,8 +17636,8 @@
                 <w:szCs w:val="21"/>
               </w:rPr>
             </w:pPr>
-            <w:bookmarkStart w:id="98" w:name="MISRA_C-2012_Rule_8.11"/>
-            <w:bookmarkEnd w:id="98"/>
+            <w:bookmarkStart w:id="97" w:name="MISRA_C-2012_Rule_8.11"/>
+            <w:bookmarkEnd w:id="97"/>
             <w:r>
               <w:rPr>
                 <w:sz w:val="21"/>
@@ -16864,8 +17816,8 @@
                 <w:szCs w:val="21"/>
               </w:rPr>
             </w:pPr>
-            <w:bookmarkStart w:id="99" w:name="MISRA_C-2012_Rule_8.12"/>
-            <w:bookmarkEnd w:id="99"/>
+            <w:bookmarkStart w:id="98" w:name="MISRA_C-2012_Rule_8.12"/>
+            <w:bookmarkEnd w:id="98"/>
             <w:r>
               <w:rPr>
                 <w:sz w:val="21"/>
@@ -17043,8 +17995,8 @@
                 <w:szCs w:val="21"/>
               </w:rPr>
             </w:pPr>
-            <w:bookmarkStart w:id="100" w:name="MISRA_C-2012_Rule_8.13"/>
-            <w:bookmarkEnd w:id="100"/>
+            <w:bookmarkStart w:id="99" w:name="MISRA_C-2012_Rule_8.13"/>
+            <w:bookmarkEnd w:id="99"/>
             <w:r>
               <w:rPr>
                 <w:sz w:val="21"/>
@@ -17238,8 +18190,8 @@
                 <w:szCs w:val="21"/>
               </w:rPr>
             </w:pPr>
-            <w:bookmarkStart w:id="101" w:name="MISRA_C-2012_Rule_8.14"/>
-            <w:bookmarkEnd w:id="101"/>
+            <w:bookmarkStart w:id="100" w:name="MISRA_C-2012_Rule_8.14"/>
+            <w:bookmarkEnd w:id="100"/>
             <w:r>
               <w:rPr>
                 <w:sz w:val="21"/>
@@ -17417,8 +18369,8 @@
                 <w:szCs w:val="21"/>
               </w:rPr>
             </w:pPr>
-            <w:bookmarkStart w:id="102" w:name="MISRA_C-2012_Rule_9.1"/>
-            <w:bookmarkEnd w:id="102"/>
+            <w:bookmarkStart w:id="101" w:name="MISRA_C-2012_Rule_9.1"/>
+            <w:bookmarkEnd w:id="101"/>
             <w:r>
               <w:rPr>
                 <w:sz w:val="21"/>
@@ -17596,8 +18548,8 @@
                 <w:szCs w:val="21"/>
               </w:rPr>
             </w:pPr>
-            <w:bookmarkStart w:id="103" w:name="MISRA_C-2012_Rule_9.2"/>
-            <w:bookmarkEnd w:id="103"/>
+            <w:bookmarkStart w:id="102" w:name="MISRA_C-2012_Rule_9.2"/>
+            <w:bookmarkEnd w:id="102"/>
             <w:r>
               <w:rPr>
                 <w:sz w:val="21"/>
@@ -17775,8 +18727,8 @@
                 <w:szCs w:val="21"/>
               </w:rPr>
             </w:pPr>
-            <w:bookmarkStart w:id="104" w:name="MISRA_C-2012_Rule_9.3"/>
-            <w:bookmarkEnd w:id="104"/>
+            <w:bookmarkStart w:id="103" w:name="MISRA_C-2012_Rule_9.3"/>
+            <w:bookmarkEnd w:id="103"/>
             <w:r>
               <w:rPr>
                 <w:sz w:val="21"/>
@@ -17954,8 +18906,8 @@
                 <w:szCs w:val="21"/>
               </w:rPr>
             </w:pPr>
-            <w:bookmarkStart w:id="105" w:name="MISRA_C-2012_Rule_9.4"/>
-            <w:bookmarkEnd w:id="105"/>
+            <w:bookmarkStart w:id="104" w:name="MISRA_C-2012_Rule_9.4"/>
+            <w:bookmarkEnd w:id="104"/>
             <w:r>
               <w:rPr>
                 <w:sz w:val="21"/>
@@ -18133,8 +19085,8 @@
                 <w:szCs w:val="21"/>
               </w:rPr>
             </w:pPr>
-            <w:bookmarkStart w:id="106" w:name="MISRA_C-2012_Rule_9.5"/>
-            <w:bookmarkEnd w:id="106"/>
+            <w:bookmarkStart w:id="105" w:name="MISRA_C-2012_Rule_9.5"/>
+            <w:bookmarkEnd w:id="105"/>
             <w:r>
               <w:rPr>
                 <w:sz w:val="21"/>
@@ -18312,8 +19264,8 @@
                 <w:szCs w:val="21"/>
               </w:rPr>
             </w:pPr>
-            <w:bookmarkStart w:id="107" w:name="MISRA_C-2012_Rule_10.1"/>
-            <w:bookmarkEnd w:id="107"/>
+            <w:bookmarkStart w:id="106" w:name="MISRA_C-2012_Rule_10.1"/>
+            <w:bookmarkEnd w:id="106"/>
             <w:r>
               <w:rPr>
                 <w:sz w:val="21"/>
@@ -18491,8 +19443,8 @@
                 <w:szCs w:val="21"/>
               </w:rPr>
             </w:pPr>
-            <w:bookmarkStart w:id="108" w:name="MISRA_C-2012_Rule_10.2"/>
-            <w:bookmarkEnd w:id="108"/>
+            <w:bookmarkStart w:id="107" w:name="MISRA_C-2012_Rule_10.2"/>
+            <w:bookmarkEnd w:id="107"/>
             <w:r>
               <w:rPr>
                 <w:sz w:val="21"/>
@@ -18670,8 +19622,8 @@
                 <w:szCs w:val="21"/>
               </w:rPr>
             </w:pPr>
-            <w:bookmarkStart w:id="109" w:name="MISRA_C-2012_Rule_10.3"/>
-            <w:bookmarkEnd w:id="109"/>
+            <w:bookmarkStart w:id="108" w:name="MISRA_C-2012_Rule_10.3"/>
+            <w:bookmarkEnd w:id="108"/>
             <w:r>
               <w:rPr>
                 <w:sz w:val="21"/>
@@ -18849,8 +19801,8 @@
                 <w:szCs w:val="21"/>
               </w:rPr>
             </w:pPr>
-            <w:bookmarkStart w:id="110" w:name="MISRA_C-2012_Rule_10.4"/>
-            <w:bookmarkEnd w:id="110"/>
+            <w:bookmarkStart w:id="109" w:name="MISRA_C-2012_Rule_10.4"/>
+            <w:bookmarkEnd w:id="109"/>
             <w:r>
               <w:rPr>
                 <w:sz w:val="21"/>
@@ -19029,8 +19981,8 @@
                 <w:szCs w:val="21"/>
               </w:rPr>
             </w:pPr>
-            <w:bookmarkStart w:id="111" w:name="MISRA_C-2012_Rule_10.5"/>
-            <w:bookmarkEnd w:id="111"/>
+            <w:bookmarkStart w:id="110" w:name="MISRA_C-2012_Rule_10.5"/>
+            <w:bookmarkEnd w:id="110"/>
             <w:r>
               <w:rPr>
                 <w:sz w:val="21"/>
@@ -19208,8 +20160,8 @@
                 <w:szCs w:val="21"/>
               </w:rPr>
             </w:pPr>
-            <w:bookmarkStart w:id="112" w:name="MISRA_C-2012_Rule_10.6"/>
-            <w:bookmarkEnd w:id="112"/>
+            <w:bookmarkStart w:id="111" w:name="MISRA_C-2012_Rule_10.6"/>
+            <w:bookmarkEnd w:id="111"/>
             <w:r>
               <w:rPr>
                 <w:sz w:val="21"/>
@@ -19387,8 +20339,8 @@
                 <w:szCs w:val="21"/>
               </w:rPr>
             </w:pPr>
-            <w:bookmarkStart w:id="113" w:name="MISRA_C-2012_Rule_10.7"/>
-            <w:bookmarkEnd w:id="113"/>
+            <w:bookmarkStart w:id="112" w:name="MISRA_C-2012_Rule_10.7"/>
+            <w:bookmarkEnd w:id="112"/>
             <w:r>
               <w:rPr>
                 <w:sz w:val="21"/>
@@ -19566,8 +20518,8 @@
                 <w:szCs w:val="21"/>
               </w:rPr>
             </w:pPr>
-            <w:bookmarkStart w:id="114" w:name="MISRA_C-2012_Rule_10.8"/>
-            <w:bookmarkEnd w:id="114"/>
+            <w:bookmarkStart w:id="113" w:name="MISRA_C-2012_Rule_10.8"/>
+            <w:bookmarkEnd w:id="113"/>
             <w:r>
               <w:rPr>
                 <w:sz w:val="21"/>
@@ -19745,8 +20697,8 @@
                 <w:szCs w:val="21"/>
               </w:rPr>
             </w:pPr>
-            <w:bookmarkStart w:id="115" w:name="MISRA_C-2012_Rule_11.1"/>
-            <w:bookmarkEnd w:id="115"/>
+            <w:bookmarkStart w:id="114" w:name="MISRA_C-2012_Rule_11.1"/>
+            <w:bookmarkEnd w:id="114"/>
             <w:r>
               <w:rPr>
                 <w:sz w:val="21"/>
@@ -19924,8 +20876,8 @@
                 <w:szCs w:val="21"/>
               </w:rPr>
             </w:pPr>
-            <w:bookmarkStart w:id="116" w:name="MISRA_C-2012_Rule_11.2"/>
-            <w:bookmarkEnd w:id="116"/>
+            <w:bookmarkStart w:id="115" w:name="MISRA_C-2012_Rule_11.2"/>
+            <w:bookmarkEnd w:id="115"/>
             <w:r>
               <w:rPr>
                 <w:sz w:val="21"/>
@@ -20103,8 +21055,8 @@
                 <w:szCs w:val="21"/>
               </w:rPr>
             </w:pPr>
-            <w:bookmarkStart w:id="117" w:name="MISRA_C-2012_Rule_11.3"/>
-            <w:bookmarkEnd w:id="117"/>
+            <w:bookmarkStart w:id="116" w:name="MISRA_C-2012_Rule_11.3"/>
+            <w:bookmarkEnd w:id="116"/>
             <w:r>
               <w:rPr>
                 <w:sz w:val="21"/>
@@ -20282,8 +21234,8 @@
                 <w:szCs w:val="21"/>
               </w:rPr>
             </w:pPr>
-            <w:bookmarkStart w:id="118" w:name="MISRA_C-2012_Rule_11.4"/>
-            <w:bookmarkEnd w:id="118"/>
+            <w:bookmarkStart w:id="117" w:name="MISRA_C-2012_Rule_11.4"/>
+            <w:bookmarkEnd w:id="117"/>
             <w:r>
               <w:rPr>
                 <w:sz w:val="21"/>
@@ -20461,8 +21413,8 @@
                 <w:szCs w:val="21"/>
               </w:rPr>
             </w:pPr>
-            <w:bookmarkStart w:id="119" w:name="MISRA_C-2012_Rule_11.5"/>
-            <w:bookmarkEnd w:id="119"/>
+            <w:bookmarkStart w:id="118" w:name="MISRA_C-2012_Rule_11.5"/>
+            <w:bookmarkEnd w:id="118"/>
             <w:r>
               <w:rPr>
                 <w:sz w:val="21"/>
@@ -20640,8 +21592,8 @@
                 <w:szCs w:val="21"/>
               </w:rPr>
             </w:pPr>
-            <w:bookmarkStart w:id="120" w:name="MISRA_C-2012_Rule_11.6"/>
-            <w:bookmarkEnd w:id="120"/>
+            <w:bookmarkStart w:id="119" w:name="MISRA_C-2012_Rule_11.6"/>
+            <w:bookmarkEnd w:id="119"/>
             <w:r>
               <w:rPr>
                 <w:sz w:val="21"/>
@@ -20819,8 +21771,8 @@
                 <w:szCs w:val="21"/>
               </w:rPr>
             </w:pPr>
-            <w:bookmarkStart w:id="121" w:name="MISRA_C-2012_Rule_11.7"/>
-            <w:bookmarkEnd w:id="121"/>
+            <w:bookmarkStart w:id="120" w:name="MISRA_C-2012_Rule_11.7"/>
+            <w:bookmarkEnd w:id="120"/>
             <w:r>
               <w:rPr>
                 <w:sz w:val="21"/>
@@ -20998,8 +21950,8 @@
                 <w:szCs w:val="21"/>
               </w:rPr>
             </w:pPr>
-            <w:bookmarkStart w:id="122" w:name="MISRA_C-2012_Rule_11.8"/>
-            <w:bookmarkEnd w:id="122"/>
+            <w:bookmarkStart w:id="121" w:name="MISRA_C-2012_Rule_11.8"/>
+            <w:bookmarkEnd w:id="121"/>
             <w:r>
               <w:rPr>
                 <w:sz w:val="21"/>
@@ -21194,8 +22146,8 @@
                 <w:szCs w:val="21"/>
               </w:rPr>
             </w:pPr>
-            <w:bookmarkStart w:id="123" w:name="MISRA_C-2012_Rule_11.9"/>
-            <w:bookmarkEnd w:id="123"/>
+            <w:bookmarkStart w:id="122" w:name="MISRA_C-2012_Rule_11.9"/>
+            <w:bookmarkEnd w:id="122"/>
             <w:r>
               <w:rPr>
                 <w:sz w:val="21"/>
@@ -21373,8 +22325,8 @@
                 <w:szCs w:val="21"/>
               </w:rPr>
             </w:pPr>
-            <w:bookmarkStart w:id="124" w:name="MISRA_C-2012_Rule_12.1"/>
-            <w:bookmarkEnd w:id="124"/>
+            <w:bookmarkStart w:id="123" w:name="MISRA_C-2012_Rule_12.1"/>
+            <w:bookmarkEnd w:id="123"/>
             <w:r>
               <w:rPr>
                 <w:sz w:val="21"/>
@@ -21552,8 +22504,8 @@
                 <w:szCs w:val="21"/>
               </w:rPr>
             </w:pPr>
-            <w:bookmarkStart w:id="125" w:name="MISRA_C-2012_Rule_12.2"/>
-            <w:bookmarkEnd w:id="125"/>
+            <w:bookmarkStart w:id="124" w:name="MISRA_C-2012_Rule_12.2"/>
+            <w:bookmarkEnd w:id="124"/>
             <w:r>
               <w:rPr>
                 <w:sz w:val="21"/>
@@ -21731,8 +22683,8 @@
                 <w:szCs w:val="21"/>
               </w:rPr>
             </w:pPr>
-            <w:bookmarkStart w:id="126" w:name="MISRA_C-2012_Rule_12.3"/>
-            <w:bookmarkEnd w:id="126"/>
+            <w:bookmarkStart w:id="125" w:name="MISRA_C-2012_Rule_12.3"/>
+            <w:bookmarkEnd w:id="125"/>
             <w:r>
               <w:rPr>
                 <w:sz w:val="21"/>
@@ -21910,8 +22862,8 @@
                 <w:szCs w:val="21"/>
               </w:rPr>
             </w:pPr>
-            <w:bookmarkStart w:id="127" w:name="MISRA_C-2012_Rule_12.4"/>
-            <w:bookmarkEnd w:id="127"/>
+            <w:bookmarkStart w:id="126" w:name="MISRA_C-2012_Rule_12.4"/>
+            <w:bookmarkEnd w:id="126"/>
             <w:r>
               <w:rPr>
                 <w:sz w:val="21"/>
@@ -22089,8 +23041,8 @@
                 <w:szCs w:val="21"/>
               </w:rPr>
             </w:pPr>
-            <w:bookmarkStart w:id="128" w:name="MISRA_C-2012_Rule_12.5"/>
-            <w:bookmarkEnd w:id="128"/>
+            <w:bookmarkStart w:id="127" w:name="MISRA_C-2012_Rule_12.5"/>
+            <w:bookmarkEnd w:id="127"/>
             <w:r>
               <w:rPr>
                 <w:sz w:val="21"/>
@@ -22284,8 +23236,8 @@
                 <w:szCs w:val="21"/>
               </w:rPr>
             </w:pPr>
-            <w:bookmarkStart w:id="129" w:name="MISRA_C-2012_Rule_13.1"/>
-            <w:bookmarkEnd w:id="129"/>
+            <w:bookmarkStart w:id="128" w:name="MISRA_C-2012_Rule_13.1"/>
+            <w:bookmarkEnd w:id="128"/>
             <w:r>
               <w:rPr>
                 <w:sz w:val="21"/>
@@ -22463,8 +23415,8 @@
                 <w:szCs w:val="21"/>
               </w:rPr>
             </w:pPr>
-            <w:bookmarkStart w:id="130" w:name="MISRA_C-2012_Rule_13.2"/>
-            <w:bookmarkEnd w:id="130"/>
+            <w:bookmarkStart w:id="129" w:name="MISRA_C-2012_Rule_13.2"/>
+            <w:bookmarkEnd w:id="129"/>
             <w:r>
               <w:rPr>
                 <w:sz w:val="21"/>
@@ -22642,8 +23594,8 @@
                 <w:szCs w:val="21"/>
               </w:rPr>
             </w:pPr>
-            <w:bookmarkStart w:id="131" w:name="MISRA_C-2012_Rule_13.3"/>
-            <w:bookmarkEnd w:id="131"/>
+            <w:bookmarkStart w:id="130" w:name="MISRA_C-2012_Rule_13.3"/>
+            <w:bookmarkEnd w:id="130"/>
             <w:r>
               <w:rPr>
                 <w:sz w:val="21"/>
@@ -22821,8 +23773,8 @@
                 <w:szCs w:val="21"/>
               </w:rPr>
             </w:pPr>
-            <w:bookmarkStart w:id="132" w:name="MISRA_C-2012_Rule_13.4"/>
-            <w:bookmarkEnd w:id="132"/>
+            <w:bookmarkStart w:id="131" w:name="MISRA_C-2012_Rule_13.4"/>
+            <w:bookmarkEnd w:id="131"/>
             <w:r>
               <w:rPr>
                 <w:sz w:val="21"/>
@@ -23000,8 +23952,8 @@
                 <w:szCs w:val="21"/>
               </w:rPr>
             </w:pPr>
-            <w:bookmarkStart w:id="133" w:name="MISRA_C-2012_Rule_13.5"/>
-            <w:bookmarkEnd w:id="133"/>
+            <w:bookmarkStart w:id="132" w:name="MISRA_C-2012_Rule_13.5"/>
+            <w:bookmarkEnd w:id="132"/>
             <w:r>
               <w:rPr>
                 <w:sz w:val="21"/>
@@ -23179,8 +24131,8 @@
                 <w:szCs w:val="21"/>
               </w:rPr>
             </w:pPr>
-            <w:bookmarkStart w:id="134" w:name="MISRA_C-2012_Rule_13.6"/>
-            <w:bookmarkEnd w:id="134"/>
+            <w:bookmarkStart w:id="133" w:name="MISRA_C-2012_Rule_13.6"/>
+            <w:bookmarkEnd w:id="133"/>
             <w:r>
               <w:rPr>
                 <w:sz w:val="21"/>
@@ -23375,8 +24327,8 @@
                 <w:szCs w:val="21"/>
               </w:rPr>
             </w:pPr>
-            <w:bookmarkStart w:id="135" w:name="MISRA_C-2012_Rule_14.1"/>
-            <w:bookmarkEnd w:id="135"/>
+            <w:bookmarkStart w:id="134" w:name="MISRA_C-2012_Rule_14.1"/>
+            <w:bookmarkEnd w:id="134"/>
             <w:r>
               <w:rPr>
                 <w:sz w:val="21"/>
@@ -23554,8 +24506,8 @@
                 <w:szCs w:val="21"/>
               </w:rPr>
             </w:pPr>
-            <w:bookmarkStart w:id="136" w:name="MISRA_C-2012_Rule_14.2"/>
-            <w:bookmarkEnd w:id="136"/>
+            <w:bookmarkStart w:id="135" w:name="MISRA_C-2012_Rule_14.2"/>
+            <w:bookmarkEnd w:id="135"/>
             <w:r>
               <w:rPr>
                 <w:sz w:val="21"/>
@@ -23733,8 +24685,8 @@
                 <w:szCs w:val="21"/>
               </w:rPr>
             </w:pPr>
-            <w:bookmarkStart w:id="137" w:name="MISRA_C-2012_Rule_14.3"/>
-            <w:bookmarkEnd w:id="137"/>
+            <w:bookmarkStart w:id="136" w:name="MISRA_C-2012_Rule_14.3"/>
+            <w:bookmarkEnd w:id="136"/>
             <w:r>
               <w:rPr>
                 <w:sz w:val="21"/>
@@ -23912,8 +24864,8 @@
                 <w:szCs w:val="21"/>
               </w:rPr>
             </w:pPr>
-            <w:bookmarkStart w:id="138" w:name="MISRA_C-2012_Rule_14.4"/>
-            <w:bookmarkEnd w:id="138"/>
+            <w:bookmarkStart w:id="137" w:name="MISRA_C-2012_Rule_14.4"/>
+            <w:bookmarkEnd w:id="137"/>
             <w:r>
               <w:rPr>
                 <w:sz w:val="21"/>
@@ -24091,8 +25043,8 @@
                 <w:szCs w:val="21"/>
               </w:rPr>
             </w:pPr>
-            <w:bookmarkStart w:id="139" w:name="MISRA_C-2012_Rule_15.1"/>
-            <w:bookmarkEnd w:id="139"/>
+            <w:bookmarkStart w:id="138" w:name="MISRA_C-2012_Rule_15.1"/>
+            <w:bookmarkEnd w:id="138"/>
             <w:r>
               <w:rPr>
                 <w:sz w:val="21"/>
@@ -24286,8 +25238,8 @@
                 <w:szCs w:val="21"/>
               </w:rPr>
             </w:pPr>
-            <w:bookmarkStart w:id="140" w:name="MISRA_C-2012_Rule_15.2"/>
-            <w:bookmarkEnd w:id="140"/>
+            <w:bookmarkStart w:id="139" w:name="MISRA_C-2012_Rule_15.2"/>
+            <w:bookmarkEnd w:id="139"/>
             <w:r>
               <w:rPr>
                 <w:sz w:val="21"/>
@@ -24481,8 +25433,8 @@
                 <w:szCs w:val="21"/>
               </w:rPr>
             </w:pPr>
-            <w:bookmarkStart w:id="141" w:name="MISRA_C-2012_Rule_15.3"/>
-            <w:bookmarkEnd w:id="141"/>
+            <w:bookmarkStart w:id="140" w:name="MISRA_C-2012_Rule_15.3"/>
+            <w:bookmarkEnd w:id="140"/>
             <w:r>
               <w:rPr>
                 <w:sz w:val="21"/>
@@ -24692,8 +25644,8 @@
                 <w:szCs w:val="21"/>
               </w:rPr>
             </w:pPr>
-            <w:bookmarkStart w:id="142" w:name="MISRA_C-2012_Rule_15.4"/>
-            <w:bookmarkEnd w:id="142"/>
+            <w:bookmarkStart w:id="141" w:name="MISRA_C-2012_Rule_15.4"/>
+            <w:bookmarkEnd w:id="141"/>
             <w:r>
               <w:rPr>
                 <w:sz w:val="21"/>
@@ -24887,8 +25839,8 @@
                 <w:szCs w:val="21"/>
               </w:rPr>
             </w:pPr>
-            <w:bookmarkStart w:id="143" w:name="MISRA_C-2012_Rule_15.5"/>
-            <w:bookmarkEnd w:id="143"/>
+            <w:bookmarkStart w:id="142" w:name="MISRA_C-2012_Rule_15.5"/>
+            <w:bookmarkEnd w:id="142"/>
             <w:r>
               <w:rPr>
                 <w:sz w:val="21"/>
@@ -25066,8 +26018,8 @@
                 <w:szCs w:val="21"/>
               </w:rPr>
             </w:pPr>
-            <w:bookmarkStart w:id="144" w:name="MISRA_C-2012_Rule_15.6"/>
-            <w:bookmarkEnd w:id="144"/>
+            <w:bookmarkStart w:id="143" w:name="MISRA_C-2012_Rule_15.6"/>
+            <w:bookmarkEnd w:id="143"/>
             <w:r>
               <w:rPr>
                 <w:sz w:val="21"/>
@@ -25245,8 +26197,8 @@
                 <w:szCs w:val="21"/>
               </w:rPr>
             </w:pPr>
-            <w:bookmarkStart w:id="145" w:name="MISRA_C-2012_Rule_15.7"/>
-            <w:bookmarkEnd w:id="145"/>
+            <w:bookmarkStart w:id="144" w:name="MISRA_C-2012_Rule_15.7"/>
+            <w:bookmarkEnd w:id="144"/>
             <w:r>
               <w:rPr>
                 <w:sz w:val="21"/>
@@ -25424,8 +26376,8 @@
                 <w:szCs w:val="21"/>
               </w:rPr>
             </w:pPr>
-            <w:bookmarkStart w:id="146" w:name="MISRA_C-2012_Rule_16.1"/>
-            <w:bookmarkEnd w:id="146"/>
+            <w:bookmarkStart w:id="145" w:name="MISRA_C-2012_Rule_16.1"/>
+            <w:bookmarkEnd w:id="145"/>
             <w:r>
               <w:rPr>
                 <w:sz w:val="21"/>
@@ -25604,8 +26556,8 @@
                 <w:szCs w:val="21"/>
               </w:rPr>
             </w:pPr>
-            <w:bookmarkStart w:id="147" w:name="MISRA_C-2012_Rule_16.2"/>
-            <w:bookmarkEnd w:id="147"/>
+            <w:bookmarkStart w:id="146" w:name="MISRA_C-2012_Rule_16.2"/>
+            <w:bookmarkEnd w:id="146"/>
             <w:r>
               <w:rPr>
                 <w:sz w:val="21"/>
@@ -25783,8 +26735,8 @@
                 <w:szCs w:val="21"/>
               </w:rPr>
             </w:pPr>
-            <w:bookmarkStart w:id="148" w:name="MISRA_C-2012_Rule_16.3"/>
-            <w:bookmarkEnd w:id="148"/>
+            <w:bookmarkStart w:id="147" w:name="MISRA_C-2012_Rule_16.3"/>
+            <w:bookmarkEnd w:id="147"/>
             <w:r>
               <w:rPr>
                 <w:sz w:val="21"/>
@@ -25962,8 +26914,8 @@
                 <w:szCs w:val="21"/>
               </w:rPr>
             </w:pPr>
-            <w:bookmarkStart w:id="149" w:name="MISRA_C-2012_Rule_16.4"/>
-            <w:bookmarkEnd w:id="149"/>
+            <w:bookmarkStart w:id="148" w:name="MISRA_C-2012_Rule_16.4"/>
+            <w:bookmarkEnd w:id="148"/>
             <w:r>
               <w:rPr>
                 <w:sz w:val="21"/>
@@ -26141,8 +27093,8 @@
                 <w:szCs w:val="21"/>
               </w:rPr>
             </w:pPr>
-            <w:bookmarkStart w:id="150" w:name="MISRA_C-2012_Rule_16.5"/>
-            <w:bookmarkEnd w:id="150"/>
+            <w:bookmarkStart w:id="149" w:name="MISRA_C-2012_Rule_16.5"/>
+            <w:bookmarkEnd w:id="149"/>
             <w:r>
               <w:rPr>
                 <w:sz w:val="21"/>
@@ -26320,8 +27272,8 @@
                 <w:szCs w:val="21"/>
               </w:rPr>
             </w:pPr>
-            <w:bookmarkStart w:id="151" w:name="MISRA_C-2012_Rule_16.6"/>
-            <w:bookmarkEnd w:id="151"/>
+            <w:bookmarkStart w:id="150" w:name="MISRA_C-2012_Rule_16.6"/>
+            <w:bookmarkEnd w:id="150"/>
             <w:r>
               <w:rPr>
                 <w:sz w:val="21"/>
@@ -26499,8 +27451,8 @@
                 <w:szCs w:val="21"/>
               </w:rPr>
             </w:pPr>
-            <w:bookmarkStart w:id="152" w:name="MISRA_C-2012_Rule_16.7"/>
-            <w:bookmarkEnd w:id="152"/>
+            <w:bookmarkStart w:id="151" w:name="MISRA_C-2012_Rule_16.7"/>
+            <w:bookmarkEnd w:id="151"/>
             <w:r>
               <w:rPr>
                 <w:sz w:val="21"/>
@@ -26678,8 +27630,8 @@
                 <w:szCs w:val="21"/>
               </w:rPr>
             </w:pPr>
-            <w:bookmarkStart w:id="153" w:name="MISRA_C-2012_Rule_17.1"/>
-            <w:bookmarkEnd w:id="153"/>
+            <w:bookmarkStart w:id="152" w:name="MISRA_C-2012_Rule_17.1"/>
+            <w:bookmarkEnd w:id="152"/>
             <w:r>
               <w:rPr>
                 <w:sz w:val="21"/>
@@ -26873,8 +27825,8 @@
                 <w:szCs w:val="21"/>
               </w:rPr>
             </w:pPr>
-            <w:bookmarkStart w:id="154" w:name="MISRA_C-2012_Rule_17.2"/>
-            <w:bookmarkEnd w:id="154"/>
+            <w:bookmarkStart w:id="153" w:name="MISRA_C-2012_Rule_17.2"/>
+            <w:bookmarkEnd w:id="153"/>
             <w:r>
               <w:rPr>
                 <w:sz w:val="21"/>
@@ -27052,8 +28004,8 @@
                 <w:szCs w:val="21"/>
               </w:rPr>
             </w:pPr>
-            <w:bookmarkStart w:id="155" w:name="MISRA_C-2012_Rule_17.3"/>
-            <w:bookmarkEnd w:id="155"/>
+            <w:bookmarkStart w:id="154" w:name="MISRA_C-2012_Rule_17.3"/>
+            <w:bookmarkEnd w:id="154"/>
             <w:r>
               <w:rPr>
                 <w:sz w:val="21"/>
@@ -27231,8 +28183,8 @@
                 <w:szCs w:val="21"/>
               </w:rPr>
             </w:pPr>
-            <w:bookmarkStart w:id="156" w:name="MISRA_C-2012_Rule_17.4"/>
-            <w:bookmarkEnd w:id="156"/>
+            <w:bookmarkStart w:id="155" w:name="MISRA_C-2012_Rule_17.4"/>
+            <w:bookmarkEnd w:id="155"/>
             <w:r>
               <w:rPr>
                 <w:sz w:val="21"/>
@@ -27410,8 +28362,8 @@
                 <w:szCs w:val="21"/>
               </w:rPr>
             </w:pPr>
-            <w:bookmarkStart w:id="157" w:name="MISRA_C-2012_Rule_17.5"/>
-            <w:bookmarkEnd w:id="157"/>
+            <w:bookmarkStart w:id="156" w:name="MISRA_C-2012_Rule_17.5"/>
+            <w:bookmarkEnd w:id="156"/>
             <w:r>
               <w:rPr>
                 <w:sz w:val="21"/>
@@ -27589,8 +28541,8 @@
                 <w:szCs w:val="21"/>
               </w:rPr>
             </w:pPr>
-            <w:bookmarkStart w:id="158" w:name="MISRA_C-2012_Rule_17.6"/>
-            <w:bookmarkEnd w:id="158"/>
+            <w:bookmarkStart w:id="157" w:name="MISRA_C-2012_Rule_17.6"/>
+            <w:bookmarkEnd w:id="157"/>
             <w:r>
               <w:rPr>
                 <w:sz w:val="21"/>
@@ -27769,8 +28721,8 @@
                 <w:szCs w:val="21"/>
               </w:rPr>
             </w:pPr>
-            <w:bookmarkStart w:id="159" w:name="MISRA_C-2012_Rule_17.7"/>
-            <w:bookmarkEnd w:id="159"/>
+            <w:bookmarkStart w:id="158" w:name="MISRA_C-2012_Rule_17.7"/>
+            <w:bookmarkEnd w:id="158"/>
             <w:r>
               <w:rPr>
                 <w:sz w:val="21"/>
@@ -27948,8 +28900,8 @@
                 <w:szCs w:val="21"/>
               </w:rPr>
             </w:pPr>
-            <w:bookmarkStart w:id="160" w:name="MISRA_C-2012_Rule_17.8"/>
-            <w:bookmarkEnd w:id="160"/>
+            <w:bookmarkStart w:id="159" w:name="MISRA_C-2012_Rule_17.8"/>
+            <w:bookmarkEnd w:id="159"/>
             <w:r>
               <w:rPr>
                 <w:sz w:val="21"/>
@@ -28127,8 +29079,8 @@
                 <w:szCs w:val="21"/>
               </w:rPr>
             </w:pPr>
-            <w:bookmarkStart w:id="161" w:name="MISRA_C-2012_Rule_18.1"/>
-            <w:bookmarkEnd w:id="161"/>
+            <w:bookmarkStart w:id="160" w:name="MISRA_C-2012_Rule_18.1"/>
+            <w:bookmarkEnd w:id="160"/>
             <w:r>
               <w:rPr>
                 <w:sz w:val="21"/>
@@ -28306,8 +29258,8 @@
                 <w:szCs w:val="21"/>
               </w:rPr>
             </w:pPr>
-            <w:bookmarkStart w:id="162" w:name="MISRA_C-2012_Rule_18.2"/>
-            <w:bookmarkEnd w:id="162"/>
+            <w:bookmarkStart w:id="161" w:name="MISRA_C-2012_Rule_18.2"/>
+            <w:bookmarkEnd w:id="161"/>
             <w:r>
               <w:rPr>
                 <w:sz w:val="21"/>
@@ -28485,8 +29437,8 @@
                 <w:szCs w:val="21"/>
               </w:rPr>
             </w:pPr>
-            <w:bookmarkStart w:id="163" w:name="MISRA_C-2012_Rule_18.3"/>
-            <w:bookmarkEnd w:id="163"/>
+            <w:bookmarkStart w:id="162" w:name="MISRA_C-2012_Rule_18.3"/>
+            <w:bookmarkEnd w:id="162"/>
             <w:r>
               <w:rPr>
                 <w:sz w:val="21"/>
@@ -28664,8 +29616,8 @@
                 <w:szCs w:val="21"/>
               </w:rPr>
             </w:pPr>
-            <w:bookmarkStart w:id="164" w:name="MISRA_C-2012_Rule_18.4"/>
-            <w:bookmarkEnd w:id="164"/>
+            <w:bookmarkStart w:id="163" w:name="MISRA_C-2012_Rule_18.4"/>
+            <w:bookmarkEnd w:id="163"/>
             <w:r>
               <w:rPr>
                 <w:sz w:val="21"/>
@@ -28843,8 +29795,8 @@
                 <w:szCs w:val="21"/>
               </w:rPr>
             </w:pPr>
-            <w:bookmarkStart w:id="165" w:name="MISRA_C-2012_Rule_18.5"/>
-            <w:bookmarkEnd w:id="165"/>
+            <w:bookmarkStart w:id="164" w:name="MISRA_C-2012_Rule_18.5"/>
+            <w:bookmarkEnd w:id="164"/>
             <w:r>
               <w:rPr>
                 <w:sz w:val="21"/>
@@ -29022,8 +29974,8 @@
                 <w:szCs w:val="21"/>
               </w:rPr>
             </w:pPr>
-            <w:bookmarkStart w:id="166" w:name="MISRA_C-2012_Rule_18.6"/>
-            <w:bookmarkEnd w:id="166"/>
+            <w:bookmarkStart w:id="165" w:name="MISRA_C-2012_Rule_18.6"/>
+            <w:bookmarkEnd w:id="165"/>
             <w:r>
               <w:rPr>
                 <w:sz w:val="21"/>
@@ -29201,8 +30153,8 @@
                 <w:szCs w:val="21"/>
               </w:rPr>
             </w:pPr>
-            <w:bookmarkStart w:id="167" w:name="MISRA_C-2012_Rule_18.7"/>
-            <w:bookmarkEnd w:id="167"/>
+            <w:bookmarkStart w:id="166" w:name="MISRA_C-2012_Rule_18.7"/>
+            <w:bookmarkEnd w:id="166"/>
             <w:r>
               <w:rPr>
                 <w:sz w:val="21"/>
@@ -29380,8 +30332,8 @@
                 <w:szCs w:val="21"/>
               </w:rPr>
             </w:pPr>
-            <w:bookmarkStart w:id="168" w:name="MISRA_C-2012_Rule_18.8"/>
-            <w:bookmarkEnd w:id="168"/>
+            <w:bookmarkStart w:id="167" w:name="MISRA_C-2012_Rule_18.8"/>
+            <w:bookmarkEnd w:id="167"/>
             <w:r>
               <w:rPr>
                 <w:sz w:val="21"/>
@@ -29559,8 +30511,8 @@
                 <w:szCs w:val="21"/>
               </w:rPr>
             </w:pPr>
-            <w:bookmarkStart w:id="169" w:name="MISRA_C-2012_Rule_19.1"/>
-            <w:bookmarkEnd w:id="169"/>
+            <w:bookmarkStart w:id="168" w:name="MISRA_C-2012_Rule_19.1"/>
+            <w:bookmarkEnd w:id="168"/>
             <w:r>
               <w:rPr>
                 <w:sz w:val="21"/>
@@ -29738,8 +30690,8 @@
                 <w:szCs w:val="21"/>
               </w:rPr>
             </w:pPr>
-            <w:bookmarkStart w:id="170" w:name="MISRA_C-2012_Rule_19.2"/>
-            <w:bookmarkEnd w:id="170"/>
+            <w:bookmarkStart w:id="169" w:name="MISRA_C-2012_Rule_19.2"/>
+            <w:bookmarkEnd w:id="169"/>
             <w:r>
               <w:rPr>
                 <w:sz w:val="21"/>
@@ -29918,8 +30870,8 @@
                 <w:szCs w:val="21"/>
               </w:rPr>
             </w:pPr>
-            <w:bookmarkStart w:id="171" w:name="MISRA_C-2012_Rule_20.1"/>
-            <w:bookmarkEnd w:id="171"/>
+            <w:bookmarkStart w:id="170" w:name="MISRA_C-2012_Rule_20.1"/>
+            <w:bookmarkEnd w:id="170"/>
             <w:r>
               <w:rPr>
                 <w:sz w:val="21"/>
@@ -30097,8 +31049,8 @@
                 <w:szCs w:val="21"/>
               </w:rPr>
             </w:pPr>
-            <w:bookmarkStart w:id="172" w:name="MISRA_C-2012_Rule_20.2"/>
-            <w:bookmarkEnd w:id="172"/>
+            <w:bookmarkStart w:id="171" w:name="MISRA_C-2012_Rule_20.2"/>
+            <w:bookmarkEnd w:id="171"/>
             <w:r>
               <w:rPr>
                 <w:sz w:val="21"/>
@@ -30276,8 +31228,8 @@
                 <w:szCs w:val="21"/>
               </w:rPr>
             </w:pPr>
-            <w:bookmarkStart w:id="173" w:name="MISRA_C-2012_Rule_20.3"/>
-            <w:bookmarkEnd w:id="173"/>
+            <w:bookmarkStart w:id="172" w:name="MISRA_C-2012_Rule_20.3"/>
+            <w:bookmarkEnd w:id="172"/>
             <w:r>
               <w:rPr>
                 <w:sz w:val="21"/>
@@ -30455,8 +31407,8 @@
                 <w:szCs w:val="21"/>
               </w:rPr>
             </w:pPr>
-            <w:bookmarkStart w:id="174" w:name="MISRA_C-2012_Rule_20.4"/>
-            <w:bookmarkEnd w:id="174"/>
+            <w:bookmarkStart w:id="173" w:name="MISRA_C-2012_Rule_20.4"/>
+            <w:bookmarkEnd w:id="173"/>
             <w:r>
               <w:rPr>
                 <w:sz w:val="21"/>
@@ -30634,8 +31586,8 @@
                 <w:szCs w:val="21"/>
               </w:rPr>
             </w:pPr>
-            <w:bookmarkStart w:id="175" w:name="MISRA_C-2012_Rule_20.5"/>
-            <w:bookmarkEnd w:id="175"/>
+            <w:bookmarkStart w:id="174" w:name="MISRA_C-2012_Rule_20.5"/>
+            <w:bookmarkEnd w:id="174"/>
             <w:r>
               <w:rPr>
                 <w:sz w:val="21"/>
@@ -30829,8 +31781,8 @@
                 <w:szCs w:val="21"/>
               </w:rPr>
             </w:pPr>
-            <w:bookmarkStart w:id="176" w:name="MISRA_C-2012_Rule_20.6"/>
-            <w:bookmarkEnd w:id="176"/>
+            <w:bookmarkStart w:id="175" w:name="MISRA_C-2012_Rule_20.6"/>
+            <w:bookmarkEnd w:id="175"/>
             <w:r>
               <w:rPr>
                 <w:sz w:val="21"/>
@@ -31008,8 +31960,8 @@
                 <w:szCs w:val="21"/>
               </w:rPr>
             </w:pPr>
-            <w:bookmarkStart w:id="177" w:name="MISRA_C-2012_Rule_20.7"/>
-            <w:bookmarkEnd w:id="177"/>
+            <w:bookmarkStart w:id="176" w:name="MISRA_C-2012_Rule_20.7"/>
+            <w:bookmarkEnd w:id="176"/>
             <w:r>
               <w:rPr>
                 <w:sz w:val="21"/>
@@ -31187,8 +32139,8 @@
                 <w:szCs w:val="21"/>
               </w:rPr>
             </w:pPr>
-            <w:bookmarkStart w:id="178" w:name="MISRA_C-2012_Rule_20.8"/>
-            <w:bookmarkEnd w:id="178"/>
+            <w:bookmarkStart w:id="177" w:name="MISRA_C-2012_Rule_20.8"/>
+            <w:bookmarkEnd w:id="177"/>
             <w:r>
               <w:rPr>
                 <w:sz w:val="21"/>
@@ -31382,8 +32334,8 @@
                 <w:szCs w:val="21"/>
               </w:rPr>
             </w:pPr>
-            <w:bookmarkStart w:id="179" w:name="MISRA_C-2012_Rule_20.9"/>
-            <w:bookmarkEnd w:id="179"/>
+            <w:bookmarkStart w:id="178" w:name="MISRA_C-2012_Rule_20.9"/>
+            <w:bookmarkEnd w:id="178"/>
             <w:r>
               <w:rPr>
                 <w:sz w:val="21"/>
@@ -31593,8 +32545,8 @@
                 <w:szCs w:val="21"/>
               </w:rPr>
             </w:pPr>
-            <w:bookmarkStart w:id="180" w:name="MISRA_C-2012_Rule_20.10"/>
-            <w:bookmarkEnd w:id="180"/>
+            <w:bookmarkStart w:id="179" w:name="MISRA_C-2012_Rule_20.10"/>
+            <w:bookmarkEnd w:id="179"/>
             <w:r>
               <w:rPr>
                 <w:sz w:val="21"/>
@@ -31772,8 +32724,8 @@
                 <w:szCs w:val="21"/>
               </w:rPr>
             </w:pPr>
-            <w:bookmarkStart w:id="181" w:name="MISRA_C-2012_Rule_20.11"/>
-            <w:bookmarkEnd w:id="181"/>
+            <w:bookmarkStart w:id="180" w:name="MISRA_C-2012_Rule_20.11"/>
+            <w:bookmarkEnd w:id="180"/>
             <w:r>
               <w:rPr>
                 <w:sz w:val="21"/>
@@ -31951,8 +32903,8 @@
                 <w:szCs w:val="21"/>
               </w:rPr>
             </w:pPr>
-            <w:bookmarkStart w:id="182" w:name="MISRA_C-2012_Rule_20.12"/>
-            <w:bookmarkEnd w:id="182"/>
+            <w:bookmarkStart w:id="181" w:name="MISRA_C-2012_Rule_20.12"/>
+            <w:bookmarkEnd w:id="181"/>
             <w:r>
               <w:rPr>
                 <w:sz w:val="21"/>
@@ -32131,8 +33083,8 @@
                 <w:szCs w:val="21"/>
               </w:rPr>
             </w:pPr>
-            <w:bookmarkStart w:id="183" w:name="MISRA_C-2012_Rule_20.13"/>
-            <w:bookmarkEnd w:id="183"/>
+            <w:bookmarkStart w:id="182" w:name="MISRA_C-2012_Rule_20.13"/>
+            <w:bookmarkEnd w:id="182"/>
             <w:r>
               <w:rPr>
                 <w:sz w:val="21"/>
@@ -32310,8 +33262,8 @@
                 <w:szCs w:val="21"/>
               </w:rPr>
             </w:pPr>
-            <w:bookmarkStart w:id="184" w:name="MISRA_C-2012_Rule_20.14"/>
-            <w:bookmarkEnd w:id="184"/>
+            <w:bookmarkStart w:id="183" w:name="MISRA_C-2012_Rule_20.14"/>
+            <w:bookmarkEnd w:id="183"/>
             <w:r>
               <w:rPr>
                 <w:sz w:val="21"/>
@@ -32553,8 +33505,8 @@
                 <w:szCs w:val="21"/>
               </w:rPr>
             </w:pPr>
-            <w:bookmarkStart w:id="185" w:name="MISRA_C-2012_Rule_21.1"/>
-            <w:bookmarkEnd w:id="185"/>
+            <w:bookmarkStart w:id="184" w:name="MISRA_C-2012_Rule_21.1"/>
+            <w:bookmarkEnd w:id="184"/>
             <w:r>
               <w:rPr>
                 <w:sz w:val="21"/>
@@ -32748,8 +33700,8 @@
                 <w:szCs w:val="21"/>
               </w:rPr>
             </w:pPr>
-            <w:bookmarkStart w:id="186" w:name="MISRA_C-2012_Rule_21.2"/>
-            <w:bookmarkEnd w:id="186"/>
+            <w:bookmarkStart w:id="185" w:name="MISRA_C-2012_Rule_21.2"/>
+            <w:bookmarkEnd w:id="185"/>
             <w:r>
               <w:rPr>
                 <w:sz w:val="21"/>
@@ -32927,8 +33879,8 @@
                 <w:szCs w:val="21"/>
               </w:rPr>
             </w:pPr>
-            <w:bookmarkStart w:id="187" w:name="MISRA_C-2012_Rule_21.3"/>
-            <w:bookmarkEnd w:id="187"/>
+            <w:bookmarkStart w:id="186" w:name="MISRA_C-2012_Rule_21.3"/>
+            <w:bookmarkEnd w:id="186"/>
             <w:r>
               <w:rPr>
                 <w:sz w:val="21"/>
@@ -33122,8 +34074,8 @@
                 <w:szCs w:val="21"/>
               </w:rPr>
             </w:pPr>
-            <w:bookmarkStart w:id="188" w:name="MISRA_C-2012_Rule_21.4"/>
-            <w:bookmarkEnd w:id="188"/>
+            <w:bookmarkStart w:id="187" w:name="MISRA_C-2012_Rule_21.4"/>
+            <w:bookmarkEnd w:id="187"/>
             <w:r>
               <w:rPr>
                 <w:sz w:val="21"/>
@@ -33317,8 +34269,8 @@
                 <w:szCs w:val="21"/>
               </w:rPr>
             </w:pPr>
-            <w:bookmarkStart w:id="189" w:name="MISRA_C-2012_Rule_21.5"/>
-            <w:bookmarkEnd w:id="189"/>
+            <w:bookmarkStart w:id="188" w:name="MISRA_C-2012_Rule_21.5"/>
+            <w:bookmarkEnd w:id="188"/>
             <w:r>
               <w:rPr>
                 <w:sz w:val="21"/>
@@ -33512,8 +34464,8 @@
                 <w:szCs w:val="21"/>
               </w:rPr>
             </w:pPr>
-            <w:bookmarkStart w:id="190" w:name="MISRA_C-2012_Rule_21.6"/>
-            <w:bookmarkEnd w:id="190"/>
+            <w:bookmarkStart w:id="189" w:name="MISRA_C-2012_Rule_21.6"/>
+            <w:bookmarkEnd w:id="189"/>
             <w:r>
               <w:rPr>
                 <w:sz w:val="21"/>
@@ -33691,8 +34643,8 @@
                 <w:szCs w:val="21"/>
               </w:rPr>
             </w:pPr>
-            <w:bookmarkStart w:id="191" w:name="MISRA_C-2012_Rule_21.7"/>
-            <w:bookmarkEnd w:id="191"/>
+            <w:bookmarkStart w:id="190" w:name="MISRA_C-2012_Rule_21.7"/>
+            <w:bookmarkEnd w:id="190"/>
             <w:r>
               <w:rPr>
                 <w:sz w:val="21"/>
@@ -33934,8 +34886,8 @@
                 <w:szCs w:val="21"/>
               </w:rPr>
             </w:pPr>
-            <w:bookmarkStart w:id="192" w:name="MISRA_C-2012_Rule_21.8"/>
-            <w:bookmarkEnd w:id="192"/>
+            <w:bookmarkStart w:id="191" w:name="MISRA_C-2012_Rule_21.8"/>
+            <w:bookmarkEnd w:id="191"/>
             <w:r>
               <w:rPr>
                 <w:sz w:val="21"/>
@@ -34129,8 +35081,8 @@
                 <w:szCs w:val="21"/>
               </w:rPr>
             </w:pPr>
-            <w:bookmarkStart w:id="193" w:name="MISRA_C-2012_Rule_21.9"/>
-            <w:bookmarkEnd w:id="193"/>
+            <w:bookmarkStart w:id="192" w:name="MISRA_C-2012_Rule_21.9"/>
+            <w:bookmarkEnd w:id="192"/>
             <w:r>
               <w:rPr>
                 <w:sz w:val="21"/>
@@ -34356,8 +35308,8 @@
                 <w:szCs w:val="21"/>
               </w:rPr>
             </w:pPr>
-            <w:bookmarkStart w:id="194" w:name="MISRA_C-2012_Rule_21.10"/>
-            <w:bookmarkEnd w:id="194"/>
+            <w:bookmarkStart w:id="193" w:name="MISRA_C-2012_Rule_21.10"/>
+            <w:bookmarkEnd w:id="193"/>
             <w:r>
               <w:rPr>
                 <w:sz w:val="21"/>
@@ -34536,8 +35488,8 @@
                 <w:szCs w:val="21"/>
               </w:rPr>
             </w:pPr>
-            <w:bookmarkStart w:id="195" w:name="MISRA_C-2012_Rule_21.11"/>
-            <w:bookmarkEnd w:id="195"/>
+            <w:bookmarkStart w:id="194" w:name="MISRA_C-2012_Rule_21.11"/>
+            <w:bookmarkEnd w:id="194"/>
             <w:r>
               <w:rPr>
                 <w:sz w:val="21"/>
@@ -34731,8 +35683,8 @@
                 <w:szCs w:val="21"/>
               </w:rPr>
             </w:pPr>
-            <w:bookmarkStart w:id="196" w:name="MISRA_C-2012_Rule_21.12"/>
-            <w:bookmarkEnd w:id="196"/>
+            <w:bookmarkStart w:id="195" w:name="MISRA_C-2012_Rule_21.12"/>
+            <w:bookmarkEnd w:id="195"/>
             <w:r>
               <w:rPr>
                 <w:sz w:val="21"/>
@@ -34926,8 +35878,8 @@
                 <w:szCs w:val="21"/>
               </w:rPr>
             </w:pPr>
-            <w:bookmarkStart w:id="197" w:name="MISRA_C-2012_Rule_21.13"/>
-            <w:bookmarkEnd w:id="197"/>
+            <w:bookmarkStart w:id="196" w:name="MISRA_C-2012_Rule_21.13"/>
+            <w:bookmarkEnd w:id="196"/>
             <w:r>
               <w:rPr>
                 <w:sz w:val="21"/>
@@ -35121,8 +36073,8 @@
                 <w:szCs w:val="21"/>
               </w:rPr>
             </w:pPr>
-            <w:bookmarkStart w:id="198" w:name="MISRA_C-2012_Rule_21.14"/>
-            <w:bookmarkEnd w:id="198"/>
+            <w:bookmarkStart w:id="197" w:name="MISRA_C-2012_Rule_21.14"/>
+            <w:bookmarkEnd w:id="197"/>
             <w:r>
               <w:rPr>
                 <w:sz w:val="21"/>
@@ -35316,8 +36268,8 @@
                 <w:szCs w:val="21"/>
               </w:rPr>
             </w:pPr>
-            <w:bookmarkStart w:id="199" w:name="MISRA_C-2012_Rule_21.15"/>
-            <w:bookmarkEnd w:id="199"/>
+            <w:bookmarkStart w:id="198" w:name="MISRA_C-2012_Rule_21.15"/>
+            <w:bookmarkEnd w:id="198"/>
             <w:r>
               <w:rPr>
                 <w:sz w:val="21"/>
@@ -35543,8 +36495,8 @@
                 <w:szCs w:val="21"/>
               </w:rPr>
             </w:pPr>
-            <w:bookmarkStart w:id="200" w:name="MISRA_C-2012_Rule_21.16"/>
-            <w:bookmarkEnd w:id="200"/>
+            <w:bookmarkStart w:id="199" w:name="MISRA_C-2012_Rule_21.16"/>
+            <w:bookmarkEnd w:id="199"/>
             <w:r>
               <w:rPr>
                 <w:sz w:val="21"/>
@@ -35754,8 +36706,8 @@
                 <w:szCs w:val="21"/>
               </w:rPr>
             </w:pPr>
-            <w:bookmarkStart w:id="201" w:name="MISRA_C-2012_Rule_21.17"/>
-            <w:bookmarkEnd w:id="201"/>
+            <w:bookmarkStart w:id="200" w:name="MISRA_C-2012_Rule_21.17"/>
+            <w:bookmarkEnd w:id="200"/>
             <w:r>
               <w:rPr>
                 <w:sz w:val="21"/>
@@ -35949,8 +36901,8 @@
                 <w:szCs w:val="21"/>
               </w:rPr>
             </w:pPr>
-            <w:bookmarkStart w:id="202" w:name="MISRA_C-2012_Rule_21.18"/>
-            <w:bookmarkEnd w:id="202"/>
+            <w:bookmarkStart w:id="201" w:name="MISRA_C-2012_Rule_21.18"/>
+            <w:bookmarkEnd w:id="201"/>
             <w:r>
               <w:rPr>
                 <w:sz w:val="21"/>
@@ -36160,8 +37112,8 @@
                 <w:szCs w:val="21"/>
               </w:rPr>
             </w:pPr>
-            <w:bookmarkStart w:id="203" w:name="MISRA_C-2012_Rule_21.19"/>
-            <w:bookmarkEnd w:id="203"/>
+            <w:bookmarkStart w:id="202" w:name="MISRA_C-2012_Rule_21.19"/>
+            <w:bookmarkEnd w:id="202"/>
             <w:r>
               <w:rPr>
                 <w:sz w:val="21"/>
@@ -36419,8 +37371,8 @@
                 <w:szCs w:val="21"/>
               </w:rPr>
             </w:pPr>
-            <w:bookmarkStart w:id="204" w:name="MISRA_C-2012_Rule_21.20"/>
-            <w:bookmarkEnd w:id="204"/>
+            <w:bookmarkStart w:id="203" w:name="MISRA_C-2012_Rule_21.20"/>
+            <w:bookmarkEnd w:id="203"/>
             <w:r>
               <w:rPr>
                 <w:sz w:val="21"/>
@@ -36735,8 +37687,8 @@
                 <w:szCs w:val="21"/>
               </w:rPr>
             </w:pPr>
-            <w:bookmarkStart w:id="205" w:name="MISRA_C-2012_Rule_22.1"/>
-            <w:bookmarkEnd w:id="205"/>
+            <w:bookmarkStart w:id="204" w:name="MISRA_C-2012_Rule_22.1"/>
+            <w:bookmarkEnd w:id="204"/>
             <w:r>
               <w:rPr>
                 <w:sz w:val="21"/>
@@ -36914,8 +37866,8 @@
                 <w:szCs w:val="21"/>
               </w:rPr>
             </w:pPr>
-            <w:bookmarkStart w:id="206" w:name="MISRA_C-2012_Rule_22.2"/>
-            <w:bookmarkEnd w:id="206"/>
+            <w:bookmarkStart w:id="205" w:name="MISRA_C-2012_Rule_22.2"/>
+            <w:bookmarkEnd w:id="205"/>
             <w:r>
               <w:rPr>
                 <w:sz w:val="21"/>
@@ -37093,8 +38045,8 @@
                 <w:szCs w:val="21"/>
               </w:rPr>
             </w:pPr>
-            <w:bookmarkStart w:id="207" w:name="MISRA_C-2012_Rule_22.3"/>
-            <w:bookmarkEnd w:id="207"/>
+            <w:bookmarkStart w:id="206" w:name="MISRA_C-2012_Rule_22.3"/>
+            <w:bookmarkEnd w:id="206"/>
             <w:r>
               <w:rPr>
                 <w:sz w:val="21"/>
@@ -37272,8 +38224,8 @@
                 <w:szCs w:val="21"/>
               </w:rPr>
             </w:pPr>
-            <w:bookmarkStart w:id="208" w:name="MISRA_C-2012_Rule_22.4"/>
-            <w:bookmarkEnd w:id="208"/>
+            <w:bookmarkStart w:id="207" w:name="MISRA_C-2012_Rule_22.4"/>
+            <w:bookmarkEnd w:id="207"/>
             <w:r>
               <w:rPr>
                 <w:sz w:val="21"/>
@@ -37451,8 +38403,8 @@
                 <w:szCs w:val="21"/>
               </w:rPr>
             </w:pPr>
-            <w:bookmarkStart w:id="209" w:name="MISRA_C-2012_Rule_22.5"/>
-            <w:bookmarkEnd w:id="209"/>
+            <w:bookmarkStart w:id="208" w:name="MISRA_C-2012_Rule_22.5"/>
+            <w:bookmarkEnd w:id="208"/>
             <w:r>
               <w:rPr>
                 <w:sz w:val="21"/>
@@ -37630,8 +38582,8 @@
                 <w:szCs w:val="21"/>
               </w:rPr>
             </w:pPr>
-            <w:bookmarkStart w:id="210" w:name="MISRA_C-2012_Rule_22.6"/>
-            <w:bookmarkEnd w:id="210"/>
+            <w:bookmarkStart w:id="209" w:name="MISRA_C-2012_Rule_22.6"/>
+            <w:bookmarkEnd w:id="209"/>
             <w:r>
               <w:rPr>
                 <w:sz w:val="21"/>
@@ -37809,8 +38761,8 @@
                 <w:szCs w:val="21"/>
               </w:rPr>
             </w:pPr>
-            <w:bookmarkStart w:id="211" w:name="MISRA_C-2012_Rule_22.7"/>
-            <w:bookmarkEnd w:id="211"/>
+            <w:bookmarkStart w:id="210" w:name="MISRA_C-2012_Rule_22.7"/>
+            <w:bookmarkEnd w:id="210"/>
             <w:r>
               <w:rPr>
                 <w:sz w:val="21"/>
@@ -37988,8 +38940,8 @@
                 <w:szCs w:val="21"/>
               </w:rPr>
             </w:pPr>
-            <w:bookmarkStart w:id="212" w:name="MISRA_C-2012_Rule_22.8"/>
-            <w:bookmarkEnd w:id="212"/>
+            <w:bookmarkStart w:id="211" w:name="MISRA_C-2012_Rule_22.8"/>
+            <w:bookmarkEnd w:id="211"/>
             <w:r>
               <w:rPr>
                 <w:sz w:val="21"/>
@@ -38199,8 +39151,8 @@
                 <w:szCs w:val="21"/>
               </w:rPr>
             </w:pPr>
-            <w:bookmarkStart w:id="213" w:name="MISRA_C-2012_Rule_22.9"/>
-            <w:bookmarkEnd w:id="213"/>
+            <w:bookmarkStart w:id="212" w:name="MISRA_C-2012_Rule_22.9"/>
+            <w:bookmarkEnd w:id="212"/>
             <w:r>
               <w:rPr>
                 <w:sz w:val="21"/>
@@ -38411,8 +39363,8 @@
                 <w:szCs w:val="21"/>
               </w:rPr>
             </w:pPr>
-            <w:bookmarkStart w:id="214" w:name="MISRA_C-2012_Rule_22.10"/>
-            <w:bookmarkEnd w:id="214"/>
+            <w:bookmarkStart w:id="213" w:name="MISRA_C-2012_Rule_22.10"/>
+            <w:bookmarkEnd w:id="213"/>
             <w:r>
               <w:rPr>
                 <w:color w:val="FFFFFF"/>
@@ -41110,16 +42062,16 @@
         </w:numPr>
         <w:ind w:left="180"/>
       </w:pPr>
-      <w:bookmarkStart w:id="215" w:name="_Toc264541339"/>
-      <w:bookmarkStart w:id="216" w:name="_Toc484510791"/>
+      <w:bookmarkStart w:id="214" w:name="_Toc264541339"/>
+      <w:bookmarkStart w:id="215" w:name="_Toc484510791"/>
       <w:r>
         <w:t xml:space="preserve"> </w:t>
       </w:r>
       <w:r>
         <w:t>Software Testing</w:t>
       </w:r>
+      <w:bookmarkEnd w:id="214"/>
       <w:bookmarkEnd w:id="215"/>
-      <w:bookmarkEnd w:id="216"/>
     </w:p>
     <w:p>
       <w:pPr>
@@ -41340,6 +42292,18 @@
         </w:rPr>
         <w:t>.</w:t>
       </w:r>
+    </w:p>
+    <w:p>
+      <w:pPr>
+        <w:ind w:firstLine="540"/>
+        <w:jc w:val="both"/>
+        <w:rPr>
+          <w:rFonts w:ascii="Arial" w:hAnsi="Arial" w:cs="Arial"/>
+          <w:b/>
+          <w:color w:val="000000"/>
+          <w:spacing w:val="-1"/>
+        </w:rPr>
+      </w:pPr>
     </w:p>
     <w:p>
       <w:pPr>
@@ -41516,7 +42480,7 @@
                     <pic:cNvPicPr/>
                   </pic:nvPicPr>
                   <pic:blipFill>
-                    <a:blip r:embed="rId33"/>
+                    <a:blip r:embed="rId50"/>
                     <a:stretch>
                       <a:fillRect/>
                     </a:stretch>
@@ -41539,6 +42503,36 @@
     </w:p>
     <w:p>
       <w:pPr>
+        <w:rPr>
+          <w:lang w:eastAsia="ja-JP"/>
+        </w:rPr>
+      </w:pPr>
+      <w:proofErr w:type="spellStart"/>
+      <w:r>
+        <w:rPr>
+          <w:lang w:eastAsia="ja-JP"/>
+        </w:rPr>
+        <w:t>Documentacion</w:t>
+      </w:r>
+      <w:proofErr w:type="spellEnd"/>
+      <w:r>
+        <w:rPr>
+          <w:lang w:eastAsia="ja-JP"/>
+        </w:rPr>
+        <w:t>/3) Design/Reviewed_testcases.xlsx</w:t>
+      </w:r>
+    </w:p>
+    <w:p>
+      <w:pPr>
+        <w:rPr>
+          <w:lang w:eastAsia="ja-JP"/>
+        </w:rPr>
+      </w:pPr>
+      <w:bookmarkStart w:id="216" w:name="_GoBack"/>
+      <w:bookmarkEnd w:id="216"/>
+    </w:p>
+    <w:p>
+      <w:pPr>
         <w:pStyle w:val="Heading4"/>
         <w:numPr>
           <w:ilvl w:val="0"/>
@@ -41729,6 +42723,7 @@
         <w:rPr>
           <w:lang w:eastAsia="ar-SA"/>
         </w:rPr>
+        <w:lastRenderedPageBreak/>
         <w:t>Once bugs are fixed, again execute the failing test cases to verify they pass in the next software release.</w:t>
       </w:r>
     </w:p>
@@ -41742,7 +42737,6 @@
         <w:ind w:left="720" w:hanging="720"/>
       </w:pPr>
       <w:r>
-        <w:lastRenderedPageBreak/>
         <w:t>1</w:t>
       </w:r>
       <w:r>
@@ -41985,7 +42979,7 @@
                     <pic:cNvPicPr/>
                   </pic:nvPicPr>
                   <pic:blipFill>
-                    <a:blip r:embed="rId34"/>
+                    <a:blip r:embed="rId51"/>
                     <a:stretch>
                       <a:fillRect/>
                     </a:stretch>
@@ -42292,6 +43286,7 @@
         </w:numPr>
       </w:pPr>
       <w:r>
+        <w:lastRenderedPageBreak/>
         <w:t>10.3</w:t>
       </w:r>
       <w:r>
@@ -42351,7 +43346,6 @@
           <w:kern w:val="1"/>
           <w:lang w:eastAsia="ar-SA"/>
         </w:rPr>
-        <w:lastRenderedPageBreak/>
         <w:t>Cyclomatic</w:t>
       </w:r>
       <w:proofErr w:type="spellEnd"/>
@@ -42430,7 +43424,7 @@
                     <pic:cNvPicPr/>
                   </pic:nvPicPr>
                   <pic:blipFill rotWithShape="1">
-                    <a:blip r:embed="rId35"/>
+                    <a:blip r:embed="rId52"/>
                     <a:srcRect t="7664" r="4001"/>
                     <a:stretch/>
                   </pic:blipFill>
@@ -42528,7 +43522,7 @@
                     <pic:cNvPicPr/>
                   </pic:nvPicPr>
                   <pic:blipFill>
-                    <a:blip r:embed="rId36"/>
+                    <a:blip r:embed="rId53"/>
                     <a:stretch>
                       <a:fillRect/>
                     </a:stretch>
@@ -42743,6 +43737,7 @@
           <w:szCs w:val="22"/>
           <w:lang w:eastAsia="ar-SA"/>
         </w:rPr>
+        <w:lastRenderedPageBreak/>
         <w:t>V (G) = P + 1</w:t>
       </w:r>
     </w:p>
@@ -42789,7 +43784,6 @@
           <w:szCs w:val="22"/>
           <w:lang w:eastAsia="ar-SA"/>
         </w:rPr>
-        <w:lastRenderedPageBreak/>
         <w:t>Example:</w:t>
       </w:r>
     </w:p>
@@ -43285,7 +44279,7 @@
                     <pic:cNvPicPr/>
                   </pic:nvPicPr>
                   <pic:blipFill rotWithShape="1">
-                    <a:blip r:embed="rId37"/>
+                    <a:blip r:embed="rId54"/>
                     <a:srcRect l="14034"/>
                     <a:stretch/>
                   </pic:blipFill>
@@ -43565,6 +44559,7 @@
           <w:b/>
           <w:bCs/>
         </w:rPr>
+        <w:lastRenderedPageBreak/>
         <w:t>10.3.4 Complexity Table</w:t>
       </w:r>
     </w:p>
@@ -43636,7 +44631,6 @@
                 <w:b w:val="0"/>
                 <w:color w:val="222222"/>
               </w:rPr>
-              <w:lastRenderedPageBreak/>
               <w:t>Complexity Number</w:t>
             </w:r>
           </w:p>
@@ -44205,7 +45199,7 @@
           <w:lang w:eastAsia="ar-SA"/>
         </w:rPr>
       </w:pPr>
-      <w:hyperlink r:id="rId38" w:tooltip="OCLint" w:history="1">
+      <w:hyperlink r:id="rId55" w:tooltip="OCLint" w:history="1">
         <w:proofErr w:type="spellStart"/>
         <w:r>
           <w:rPr>
@@ -44241,7 +45235,7 @@
           <w:lang w:eastAsia="ar-SA"/>
         </w:rPr>
       </w:pPr>
-      <w:hyperlink r:id="rId39" w:tooltip="devMetrics" w:history="1">
+      <w:hyperlink r:id="rId56" w:tooltip="devMetrics" w:history="1">
         <w:proofErr w:type="spellStart"/>
         <w:r>
           <w:rPr>
@@ -44261,7 +45255,7 @@
         </w:rPr>
         <w:t> - Analyzing metrics for</w:t>
       </w:r>
-      <w:hyperlink r:id="rId40" w:history="1">
+      <w:hyperlink r:id="rId57" w:history="1">
         <w:r>
           <w:rPr>
             <w:rFonts w:ascii="Arial" w:eastAsia="Times New Roman" w:hAnsi="Arial" w:cs="Arial"/>
@@ -44319,7 +45313,7 @@
           <w:lang w:eastAsia="ar-SA"/>
         </w:rPr>
       </w:pPr>
-      <w:hyperlink r:id="rId41" w:tooltip="GMetrics" w:history="1">
+      <w:hyperlink r:id="rId58" w:tooltip="GMetrics" w:history="1">
         <w:proofErr w:type="spellStart"/>
         <w:r>
           <w:rPr>
@@ -44339,7 +45333,7 @@
         </w:rPr>
         <w:t> - Find metrics in</w:t>
       </w:r>
-      <w:hyperlink r:id="rId42" w:history="1">
+      <w:hyperlink r:id="rId59" w:history="1">
         <w:r>
           <w:rPr>
             <w:rFonts w:ascii="Arial" w:eastAsia="Times New Roman" w:hAnsi="Arial" w:cs="Arial"/>
@@ -44374,7 +45368,7 @@
           <w:szCs w:val="27"/>
         </w:rPr>
       </w:pPr>
-      <w:hyperlink r:id="rId43" w:tooltip="NDepends" w:history="1">
+      <w:hyperlink r:id="rId60" w:tooltip="NDepends" w:history="1">
         <w:proofErr w:type="spellStart"/>
         <w:r>
           <w:rPr>
@@ -44435,6 +45429,7 @@
         <w:ind w:left="270" w:hanging="432"/>
       </w:pPr>
       <w:r>
+        <w:lastRenderedPageBreak/>
         <w:t>11 Release</w:t>
       </w:r>
       <w:r>
@@ -44466,7 +45461,6 @@
       <w:bookmarkStart w:id="217" w:name="_Toc241893941"/>
       <w:bookmarkStart w:id="218" w:name="_Toc264541354"/>
       <w:r>
-        <w:lastRenderedPageBreak/>
         <w:t xml:space="preserve">11.1 </w:t>
       </w:r>
       <w:r>
@@ -44976,6 +45970,7 @@
         <w:ind w:left="576" w:hanging="576"/>
       </w:pPr>
       <w:r>
+        <w:lastRenderedPageBreak/>
         <w:t>11.2 Integration Test Strategy</w:t>
       </w:r>
     </w:p>
@@ -45009,7 +46004,6 @@
         <w:rPr>
           <w:lang w:eastAsia="ja-JP"/>
         </w:rPr>
-        <w:lastRenderedPageBreak/>
         <w:t xml:space="preserve">Bootloader </w:t>
       </w:r>
     </w:p>
@@ -45542,11 +46536,11 @@
                     <pic:cNvPicPr/>
                   </pic:nvPicPr>
                   <pic:blipFill>
-                    <a:blip r:embed="rId44">
+                    <a:blip r:embed="rId61">
                       <a:extLst>
                         <a:ext uri="{BEBA8EAE-BF5A-486C-A8C5-ECC9F3942E4B}">
                           <a14:imgProps xmlns:a14="http://schemas.microsoft.com/office/drawing/2010/main">
-                            <a14:imgLayer r:embed="rId45">
+                            <a14:imgLayer r:embed="rId62">
                               <a14:imgEffect>
                                 <a14:sharpenSoften amount="25000"/>
                               </a14:imgEffect>
@@ -45617,11 +46611,11 @@
                     <pic:cNvPicPr/>
                   </pic:nvPicPr>
                   <pic:blipFill>
-                    <a:blip r:embed="rId46">
+                    <a:blip r:embed="rId63">
                       <a:extLst>
                         <a:ext uri="{BEBA8EAE-BF5A-486C-A8C5-ECC9F3942E4B}">
                           <a14:imgProps xmlns:a14="http://schemas.microsoft.com/office/drawing/2010/main">
-                            <a14:imgLayer r:embed="rId47">
+                            <a14:imgLayer r:embed="rId64">
                               <a14:imgEffect>
                                 <a14:sharpenSoften amount="50000"/>
                               </a14:imgEffect>
@@ -45677,11 +46671,11 @@
                     <pic:cNvPicPr/>
                   </pic:nvPicPr>
                   <pic:blipFill>
-                    <a:blip r:embed="rId48">
+                    <a:blip r:embed="rId65">
                       <a:extLst>
                         <a:ext uri="{BEBA8EAE-BF5A-486C-A8C5-ECC9F3942E4B}">
                           <a14:imgProps xmlns:a14="http://schemas.microsoft.com/office/drawing/2010/main">
-                            <a14:imgLayer r:embed="rId49">
+                            <a14:imgLayer r:embed="rId66">
                               <a14:imgEffect>
                                 <a14:sharpenSoften amount="50000"/>
                               </a14:imgEffect>
@@ -45770,11 +46764,11 @@
                     <pic:cNvPicPr/>
                   </pic:nvPicPr>
                   <pic:blipFill>
-                    <a:blip r:embed="rId50">
+                    <a:blip r:embed="rId67">
                       <a:extLst>
                         <a:ext uri="{BEBA8EAE-BF5A-486C-A8C5-ECC9F3942E4B}">
                           <a14:imgProps xmlns:a14="http://schemas.microsoft.com/office/drawing/2010/main">
-                            <a14:imgLayer r:embed="rId51">
+                            <a14:imgLayer r:embed="rId68">
                               <a14:imgEffect>
                                 <a14:sharpenSoften amount="50000"/>
                               </a14:imgEffect>
@@ -45888,21 +46882,13 @@
         <w:rPr>
           <w:lang w:eastAsia="ja-JP"/>
         </w:rPr>
-        <w:t xml:space="preserve">The black box test </w:t>
-      </w:r>
-      <w:proofErr w:type="gramStart"/>
+        <w:t>The black box test was</w:t>
+      </w:r>
       <w:r>
         <w:rPr>
           <w:lang w:eastAsia="ja-JP"/>
         </w:rPr>
-        <w:t>was executed</w:t>
-      </w:r>
-      <w:proofErr w:type="gramEnd"/>
-      <w:r>
-        <w:rPr>
-          <w:lang w:eastAsia="ja-JP"/>
-        </w:rPr>
-        <w:t xml:space="preserve">; all the test cases were designed according requirements. </w:t>
+        <w:t xml:space="preserve"> executed; all the test cases were designed according requirements. </w:t>
       </w:r>
     </w:p>
     <w:p>
@@ -46030,14 +47016,12 @@
         </w:rPr>
         <w:t xml:space="preserve">Work in team is </w:t>
       </w:r>
-      <w:proofErr w:type="gramStart"/>
       <w:r>
         <w:rPr>
           <w:lang w:eastAsia="ja-JP"/>
         </w:rPr>
-        <w:t>really important</w:t>
-      </w:r>
-      <w:proofErr w:type="gramEnd"/>
+        <w:t>important</w:t>
+      </w:r>
       <w:r>
         <w:rPr>
           <w:lang w:eastAsia="ja-JP"/>
@@ -46098,7 +47082,7 @@
       <w:r>
         <w:t xml:space="preserve"> </w:t>
       </w:r>
-      <w:hyperlink r:id="rId52" w:history="1">
+      <w:hyperlink r:id="rId69" w:history="1">
         <w:r>
           <w:rPr>
             <w:rStyle w:val="Hyperlink"/>

</xml_diff>